<commit_message>
Update web topic 2
</commit_message>
<xml_diff>
--- a/Web Development/coursera/topic 2.docx
+++ b/Web Development/coursera/topic 2.docx
@@ -1,6 +1,6 @@
 
 <file path=word/document.xml><?xml version="1.0" encoding="utf-8"?>
-<w:document xmlns:wpc="http://schemas.microsoft.com/office/word/2010/wordprocessingCanvas" xmlns:cx="http://schemas.microsoft.com/office/drawing/2014/chartex" xmlns:cx1="http://schemas.microsoft.com/office/drawing/2015/9/8/chartex" xmlns:cx2="http://schemas.microsoft.com/office/drawing/2015/10/21/chartex" xmlns:cx3="http://schemas.microsoft.com/office/drawing/2016/5/9/chartex" xmlns:cx4="http://schemas.microsoft.com/office/drawing/2016/5/10/chartex" xmlns:cx5="http://schemas.microsoft.com/office/drawing/2016/5/11/chartex" xmlns:cx6="http://schemas.microsoft.com/office/drawing/2016/5/12/chartex" xmlns:cx7="http://schemas.microsoft.com/office/drawing/2016/5/13/chartex" xmlns:cx8="http://schemas.microsoft.com/office/drawing/2016/5/14/chartex" xmlns:mc="http://schemas.openxmlformats.org/markup-compatibility/2006" xmlns:aink="http://schemas.microsoft.com/office/drawing/2016/ink" xmlns:am3d="http://schemas.microsoft.com/office/drawing/2017/model3d" xmlns:o="urn:schemas-microsoft-com:office:office" xmlns:r="http://schemas.openxmlformats.org/officeDocument/2006/relationships" xmlns:m="http://schemas.openxmlformats.org/officeDocument/2006/math" xmlns:v="urn:schemas-microsoft-com:vml" xmlns:wp14="http://schemas.microsoft.com/office/word/2010/wordprocessingDrawing" xmlns:wp="http://schemas.openxmlformats.org/drawingml/2006/wordprocessingDrawing" xmlns:w10="urn:schemas-microsoft-com:office:word" xmlns:w="http://schemas.openxmlformats.org/wordprocessingml/2006/main" xmlns:w14="http://schemas.microsoft.com/office/word/2010/wordml" xmlns:w15="http://schemas.microsoft.com/office/word/2012/wordml" xmlns:w16cex="http://schemas.microsoft.com/office/word/2018/wordml/cex" xmlns:w16cid="http://schemas.microsoft.com/office/word/2016/wordml/cid" xmlns:w16="http://schemas.microsoft.com/office/word/2018/wordml" xmlns:w16sdtdh="http://schemas.microsoft.com/office/word/2020/wordml/sdtdatahash" xmlns:w16se="http://schemas.microsoft.com/office/word/2015/wordml/symex" xmlns:wpg="http://schemas.microsoft.com/office/word/2010/wordprocessingGroup" xmlns:wpi="http://schemas.microsoft.com/office/word/2010/wordprocessingInk" xmlns:wne="http://schemas.microsoft.com/office/word/2006/wordml" xmlns:wps="http://schemas.microsoft.com/office/word/2010/wordprocessingShape" mc:Ignorable="w14 w15 w16se w16cid w16 w16cex w16sdtdh wp14">
+<w:document xmlns:wpc="http://schemas.microsoft.com/office/word/2010/wordprocessingCanvas" xmlns:cx="http://schemas.microsoft.com/office/drawing/2014/chartex" xmlns:cx1="http://schemas.microsoft.com/office/drawing/2015/9/8/chartex" xmlns:cx2="http://schemas.microsoft.com/office/drawing/2015/10/21/chartex" xmlns:cx3="http://schemas.microsoft.com/office/drawing/2016/5/9/chartex" xmlns:cx4="http://schemas.microsoft.com/office/drawing/2016/5/10/chartex" xmlns:cx5="http://schemas.microsoft.com/office/drawing/2016/5/11/chartex" xmlns:cx6="http://schemas.microsoft.com/office/drawing/2016/5/12/chartex" xmlns:cx7="http://schemas.microsoft.com/office/drawing/2016/5/13/chartex" xmlns:cx8="http://schemas.microsoft.com/office/drawing/2016/5/14/chartex" xmlns:mc="http://schemas.openxmlformats.org/markup-compatibility/2006" xmlns:aink="http://schemas.microsoft.com/office/drawing/2016/ink" xmlns:am3d="http://schemas.microsoft.com/office/drawing/2017/model3d" xmlns:o="urn:schemas-microsoft-com:office:office" xmlns:oel="http://schemas.microsoft.com/office/2019/extlst" xmlns:r="http://schemas.openxmlformats.org/officeDocument/2006/relationships" xmlns:m="http://schemas.openxmlformats.org/officeDocument/2006/math" xmlns:v="urn:schemas-microsoft-com:vml" xmlns:wp14="http://schemas.microsoft.com/office/word/2010/wordprocessingDrawing" xmlns:wp="http://schemas.openxmlformats.org/drawingml/2006/wordprocessingDrawing" xmlns:w10="urn:schemas-microsoft-com:office:word" xmlns:w="http://schemas.openxmlformats.org/wordprocessingml/2006/main" xmlns:w14="http://schemas.microsoft.com/office/word/2010/wordml" xmlns:w15="http://schemas.microsoft.com/office/word/2012/wordml" xmlns:w16cex="http://schemas.microsoft.com/office/word/2018/wordml/cex" xmlns:w16cid="http://schemas.microsoft.com/office/word/2016/wordml/cid" xmlns:w16="http://schemas.microsoft.com/office/word/2018/wordml" xmlns:w16sdtdh="http://schemas.microsoft.com/office/word/2020/wordml/sdtdatahash" xmlns:w16se="http://schemas.microsoft.com/office/word/2015/wordml/symex" xmlns:wpg="http://schemas.microsoft.com/office/word/2010/wordprocessingGroup" xmlns:wpi="http://schemas.microsoft.com/office/word/2010/wordprocessingInk" xmlns:wne="http://schemas.microsoft.com/office/word/2006/wordml" xmlns:wps="http://schemas.microsoft.com/office/word/2010/wordprocessingShape" mc:Ignorable="w14 w15 w16se w16cid w16 w16cex w16sdtdh wp14">
   <w:body>
     <w:p>
       <w:pPr>
@@ -358,6 +358,7 @@
           <w:szCs w:val="28"/>
         </w:rPr>
       </w:pPr>
+      <w:proofErr w:type="spellStart"/>
       <w:r>
         <w:rPr>
           <w:b/>
@@ -365,7 +366,17 @@
           <w:sz w:val="28"/>
           <w:szCs w:val="28"/>
         </w:rPr>
-        <w:t>Psql Shell Commands</w:t>
+        <w:t>Psql</w:t>
+      </w:r>
+      <w:proofErr w:type="spellEnd"/>
+      <w:r>
+        <w:rPr>
+          <w:b/>
+          <w:bCs/>
+          <w:sz w:val="28"/>
+          <w:szCs w:val="28"/>
+        </w:rPr>
+        <w:t xml:space="preserve"> Shell Commands</w:t>
       </w:r>
     </w:p>
     <w:p>
@@ -389,7 +400,23 @@
         </w:numPr>
       </w:pPr>
       <w:r>
-        <w:t>CREATE DATABASE database_name -&gt; Replace database_name with the name of the database</w:t>
+        <w:t xml:space="preserve">CREATE DATABASE </w:t>
+      </w:r>
+      <w:proofErr w:type="spellStart"/>
+      <w:r>
+        <w:t>database_name</w:t>
+      </w:r>
+      <w:proofErr w:type="spellEnd"/>
+      <w:r>
+        <w:t xml:space="preserve"> -&gt; Replace </w:t>
+      </w:r>
+      <w:proofErr w:type="spellStart"/>
+      <w:r>
+        <w:t>database_name</w:t>
+      </w:r>
+      <w:proofErr w:type="spellEnd"/>
+      <w:r>
+        <w:t xml:space="preserve"> with the name of the database</w:t>
       </w:r>
     </w:p>
     <w:p>
@@ -401,7 +428,23 @@
         </w:numPr>
       </w:pPr>
       <w:r>
-        <w:t>\c database_name -&gt; connect to a database, replace database_name with the database name you want to connect to</w:t>
+        <w:t xml:space="preserve">\c </w:t>
+      </w:r>
+      <w:proofErr w:type="spellStart"/>
+      <w:r>
+        <w:t>database_name</w:t>
+      </w:r>
+      <w:proofErr w:type="spellEnd"/>
+      <w:r>
+        <w:t xml:space="preserve"> -&gt; connect to a database, replace </w:t>
+      </w:r>
+      <w:proofErr w:type="spellStart"/>
+      <w:r>
+        <w:t>database_name</w:t>
+      </w:r>
+      <w:proofErr w:type="spellEnd"/>
+      <w:r>
+        <w:t xml:space="preserve"> with the database name you want to connect to</w:t>
       </w:r>
     </w:p>
     <w:p>
@@ -413,7 +456,23 @@
         </w:numPr>
       </w:pPr>
       <w:r>
-        <w:t xml:space="preserve">CREATE TABLE table_name (column data_type) -&gt; </w:t>
+        <w:t xml:space="preserve">CREATE TABLE </w:t>
+      </w:r>
+      <w:proofErr w:type="spellStart"/>
+      <w:r>
+        <w:t>table_name</w:t>
+      </w:r>
+      <w:proofErr w:type="spellEnd"/>
+      <w:r>
+        <w:t xml:space="preserve"> (column </w:t>
+      </w:r>
+      <w:proofErr w:type="spellStart"/>
+      <w:r>
+        <w:t>data_type</w:t>
+      </w:r>
+      <w:proofErr w:type="spellEnd"/>
+      <w:r>
+        <w:t xml:space="preserve">) -&gt; </w:t>
       </w:r>
     </w:p>
     <w:p>
@@ -434,13 +493,29 @@
         <w:t xml:space="preserve">TABLE </w:t>
       </w:r>
       <w:r>
-        <w:t>people (pk SERIAL PRIMARY KEY, name VARCHAR(256) NOT NULL, height_cm INT, gender VARCHAR(256),dat</w:t>
+        <w:t xml:space="preserve">people (pk SERIAL PRIMARY KEY, name VARCHAR(256) NOT NULL, </w:t>
+      </w:r>
+      <w:proofErr w:type="spellStart"/>
+      <w:r>
+        <w:t>height_cm</w:t>
+      </w:r>
+      <w:proofErr w:type="spellEnd"/>
+      <w:r>
+        <w:t xml:space="preserve"> INT, gender VARCHAR(256),</w:t>
+      </w:r>
+      <w:proofErr w:type="spellStart"/>
+      <w:r>
+        <w:t>dat</w:t>
       </w:r>
       <w:r>
         <w:t>e</w:t>
       </w:r>
       <w:r>
-        <w:t>_of_birth DATE);</w:t>
+        <w:t>_of_birth</w:t>
+      </w:r>
+      <w:proofErr w:type="spellEnd"/>
+      <w:r>
+        <w:t xml:space="preserve"> DATE);</w:t>
       </w:r>
     </w:p>
     <w:p>
@@ -452,7 +527,23 @@
         </w:numPr>
       </w:pPr>
       <w:r>
-        <w:t>CREATE TABLE address (pk SERIAL PRIMARY KEY, house_number INT, street_name VARCHAR(256), city VARCHAR(256), country VARCHAR(256));</w:t>
+        <w:t xml:space="preserve">CREATE TABLE address (pk SERIAL PRIMARY KEY, </w:t>
+      </w:r>
+      <w:proofErr w:type="spellStart"/>
+      <w:r>
+        <w:t>house_number</w:t>
+      </w:r>
+      <w:proofErr w:type="spellEnd"/>
+      <w:r>
+        <w:t xml:space="preserve"> INT, </w:t>
+      </w:r>
+      <w:proofErr w:type="spellStart"/>
+      <w:r>
+        <w:t>street_name</w:t>
+      </w:r>
+      <w:proofErr w:type="spellEnd"/>
+      <w:r>
+        <w:t xml:space="preserve"> VARCHAR(256), city VARCHAR(256), country VARCHAR(256));</w:t>
       </w:r>
     </w:p>
     <w:p>
@@ -479,7 +570,23 @@
         </w:numPr>
       </w:pPr>
       <w:r>
-        <w:t>\d table_name -&gt; describe the column and data type of a table, replace table_name with the actual table name</w:t>
+        <w:t xml:space="preserve">\d </w:t>
+      </w:r>
+      <w:proofErr w:type="spellStart"/>
+      <w:r>
+        <w:t>table_name</w:t>
+      </w:r>
+      <w:proofErr w:type="spellEnd"/>
+      <w:r>
+        <w:t xml:space="preserve"> -&gt; describe the column and data type of a table, replace </w:t>
+      </w:r>
+      <w:proofErr w:type="spellStart"/>
+      <w:r>
+        <w:t>table_name</w:t>
+      </w:r>
+      <w:proofErr w:type="spellEnd"/>
+      <w:r>
+        <w:t xml:space="preserve"> with the actual table name</w:t>
       </w:r>
     </w:p>
     <w:p>
@@ -493,44 +600,89 @@
       <w:r>
         <w:t xml:space="preserve">ALTER TABLE </w:t>
       </w:r>
+      <w:proofErr w:type="spellStart"/>
       <w:r>
         <w:t>table_name</w:t>
       </w:r>
+      <w:proofErr w:type="spellEnd"/>
       <w:r>
         <w:t xml:space="preserve"> ADD</w:t>
       </w:r>
       <w:r>
-        <w:t xml:space="preserve"> column_name</w:t>
-      </w:r>
+        <w:t xml:space="preserve"> </w:t>
+      </w:r>
+      <w:proofErr w:type="spellStart"/>
+      <w:r>
+        <w:t>column_name</w:t>
+      </w:r>
+      <w:proofErr w:type="spellEnd"/>
       <w:r>
         <w:t xml:space="preserve"> INT, ADD FOREIGN KEY (</w:t>
       </w:r>
+      <w:proofErr w:type="spellStart"/>
       <w:r>
         <w:t>column_name</w:t>
       </w:r>
+      <w:proofErr w:type="spellEnd"/>
       <w:r>
         <w:t xml:space="preserve">) REFERENCES </w:t>
       </w:r>
+      <w:proofErr w:type="spellStart"/>
       <w:r>
         <w:t>table_name_to_reference</w:t>
       </w:r>
-      <w:r>
-        <w:t>(pk</w:t>
+      <w:proofErr w:type="spellEnd"/>
+      <w:r>
+        <w:t>(</w:t>
+      </w:r>
+      <w:proofErr w:type="spellStart"/>
+      <w:r>
+        <w:t>pk</w:t>
       </w:r>
       <w:r>
         <w:t>_column_name</w:t>
       </w:r>
+      <w:proofErr w:type="spellEnd"/>
       <w:r>
         <w:t>);</w:t>
       </w:r>
       <w:r>
-        <w:t xml:space="preserve"> -&gt; Add a foreign key to a table, replace table_name with the name of the table, column_name with the column name to be created, table_name_to_reference with the targeted table to reference and </w:t>
-      </w:r>
+        <w:t xml:space="preserve"> -&gt; Add a foreign key to a table, replace </w:t>
+      </w:r>
+      <w:proofErr w:type="spellStart"/>
+      <w:r>
+        <w:t>table_name</w:t>
+      </w:r>
+      <w:proofErr w:type="spellEnd"/>
+      <w:r>
+        <w:t xml:space="preserve"> with the name of the table, </w:t>
+      </w:r>
+      <w:proofErr w:type="spellStart"/>
+      <w:r>
+        <w:t>column_name</w:t>
+      </w:r>
+      <w:proofErr w:type="spellEnd"/>
+      <w:r>
+        <w:t xml:space="preserve"> with the column name to be created, </w:t>
+      </w:r>
+      <w:proofErr w:type="spellStart"/>
+      <w:r>
+        <w:t>table_name_to_reference</w:t>
+      </w:r>
+      <w:proofErr w:type="spellEnd"/>
+      <w:r>
+        <w:t xml:space="preserve"> with the targeted table to reference and </w:t>
+      </w:r>
+      <w:proofErr w:type="spellStart"/>
       <w:r>
         <w:t>pk</w:t>
       </w:r>
       <w:r>
-        <w:t>_column_name with the column name of the primary key of that table.</w:t>
+        <w:t>_column_name</w:t>
+      </w:r>
+      <w:proofErr w:type="spellEnd"/>
+      <w:r>
+        <w:t xml:space="preserve"> with the column name of the primary key of that table.</w:t>
       </w:r>
     </w:p>
     <w:p>
@@ -542,7 +694,23 @@
         </w:numPr>
       </w:pPr>
       <w:r>
-        <w:t>ALTER TABLE address ADD people_pk INT, ADD FOREIGN KEY (people_pk) REFERENCES people(pk);</w:t>
+        <w:t xml:space="preserve">ALTER TABLE address ADD </w:t>
+      </w:r>
+      <w:proofErr w:type="spellStart"/>
+      <w:r>
+        <w:t>people_pk</w:t>
+      </w:r>
+      <w:proofErr w:type="spellEnd"/>
+      <w:r>
+        <w:t xml:space="preserve"> INT, ADD FOREIGN KEY (</w:t>
+      </w:r>
+      <w:proofErr w:type="spellStart"/>
+      <w:r>
+        <w:t>people_pk</w:t>
+      </w:r>
+      <w:proofErr w:type="spellEnd"/>
+      <w:r>
+        <w:t>) REFERENCES people(pk);</w:t>
       </w:r>
     </w:p>
     <w:p>
@@ -606,13 +774,29 @@
         <w:t xml:space="preserve">TABLE </w:t>
       </w:r>
       <w:r>
-        <w:t>people (pk SERIAL PRIMARY KEY, name VARCHAR(256) NOT NULL, height_cm INT, gender VARCHAR(256),dat</w:t>
+        <w:t xml:space="preserve">people (pk SERIAL PRIMARY KEY, name VARCHAR(256) NOT NULL, </w:t>
+      </w:r>
+      <w:proofErr w:type="spellStart"/>
+      <w:r>
+        <w:t>height_cm</w:t>
+      </w:r>
+      <w:proofErr w:type="spellEnd"/>
+      <w:r>
+        <w:t xml:space="preserve"> INT, gender VARCHAR(256),</w:t>
+      </w:r>
+      <w:proofErr w:type="spellStart"/>
+      <w:r>
+        <w:t>dat</w:t>
       </w:r>
       <w:r>
         <w:t>e</w:t>
       </w:r>
       <w:r>
-        <w:t>_of_birth DATE);</w:t>
+        <w:t>_of_birth</w:t>
+      </w:r>
+      <w:proofErr w:type="spellEnd"/>
+      <w:r>
+        <w:t xml:space="preserve"> DATE);</w:t>
       </w:r>
     </w:p>
     <w:p>
@@ -624,7 +808,23 @@
         </w:numPr>
       </w:pPr>
       <w:r>
-        <w:t>CREATE TABLE address (pk SERIAL PRIMARY KEY, house_number INT, street_name VARCHAR(256), city VARCHAR(256), country VARCHAR(256));</w:t>
+        <w:t xml:space="preserve">CREATE TABLE address (pk SERIAL PRIMARY KEY, </w:t>
+      </w:r>
+      <w:proofErr w:type="spellStart"/>
+      <w:r>
+        <w:t>house_number</w:t>
+      </w:r>
+      <w:proofErr w:type="spellEnd"/>
+      <w:r>
+        <w:t xml:space="preserve"> INT, </w:t>
+      </w:r>
+      <w:proofErr w:type="spellStart"/>
+      <w:r>
+        <w:t>street_name</w:t>
+      </w:r>
+      <w:proofErr w:type="spellEnd"/>
+      <w:r>
+        <w:t xml:space="preserve"> VARCHAR(256), city VARCHAR(256), country VARCHAR(256));</w:t>
       </w:r>
     </w:p>
     <w:p>
@@ -636,7 +836,23 @@
         </w:numPr>
       </w:pPr>
       <w:r>
-        <w:t>ALTER TABLE address ADD people_pk INT, ADD FOREIGN KEY (people_pk) REFERENCES people(pk);</w:t>
+        <w:t xml:space="preserve">ALTER TABLE address ADD </w:t>
+      </w:r>
+      <w:proofErr w:type="spellStart"/>
+      <w:r>
+        <w:t>people_pk</w:t>
+      </w:r>
+      <w:proofErr w:type="spellEnd"/>
+      <w:r>
+        <w:t xml:space="preserve"> INT, ADD FOREIGN KEY (</w:t>
+      </w:r>
+      <w:proofErr w:type="spellStart"/>
+      <w:r>
+        <w:t>people_pk</w:t>
+      </w:r>
+      <w:proofErr w:type="spellEnd"/>
+      <w:r>
+        <w:t>) REFERENCES people(pk);</w:t>
       </w:r>
     </w:p>
     <w:p>
@@ -648,7 +864,23 @@
         </w:numPr>
       </w:pPr>
       <w:r>
-        <w:t>ALTER TABLE people ADD address_pk INT, ADD FOREIGN KEY (address_pk) REFERENCES address(pk);</w:t>
+        <w:t xml:space="preserve">ALTER TABLE people ADD </w:t>
+      </w:r>
+      <w:proofErr w:type="spellStart"/>
+      <w:r>
+        <w:t>address_pk</w:t>
+      </w:r>
+      <w:proofErr w:type="spellEnd"/>
+      <w:r>
+        <w:t xml:space="preserve"> INT, ADD FOREIGN KEY (</w:t>
+      </w:r>
+      <w:proofErr w:type="spellStart"/>
+      <w:r>
+        <w:t>address_pk</w:t>
+      </w:r>
+      <w:proofErr w:type="spellEnd"/>
+      <w:r>
+        <w:t>) REFERENCES address(pk);</w:t>
       </w:r>
     </w:p>
     <w:p>
@@ -660,7 +892,31 @@
         </w:numPr>
       </w:pPr>
       <w:r>
-        <w:t>CREATE TABLE cars (pk SERIAL PRIMARY KEY, engine_size_cc INT, colour VARCHAR(256), manufacturer VARCHAR(256), model VARCHAR(256), year INT, people_pk INT, FOREIGN KEY (people_pk) REFERENCES people(pk));</w:t>
+        <w:t xml:space="preserve">CREATE TABLE cars (pk SERIAL PRIMARY KEY, </w:t>
+      </w:r>
+      <w:proofErr w:type="spellStart"/>
+      <w:r>
+        <w:t>engine_size_cc</w:t>
+      </w:r>
+      <w:proofErr w:type="spellEnd"/>
+      <w:r>
+        <w:t xml:space="preserve"> INT, colour VARCHAR(256), manufacturer VARCHAR(256), model VARCHAR(256), year INT, </w:t>
+      </w:r>
+      <w:proofErr w:type="spellStart"/>
+      <w:r>
+        <w:t>people_pk</w:t>
+      </w:r>
+      <w:proofErr w:type="spellEnd"/>
+      <w:r>
+        <w:t xml:space="preserve"> INT, FOREIGN KEY (</w:t>
+      </w:r>
+      <w:proofErr w:type="spellStart"/>
+      <w:r>
+        <w:t>people_pk</w:t>
+      </w:r>
+      <w:proofErr w:type="spellEnd"/>
+      <w:r>
+        <w:t>) REFERENCES people(pk));</w:t>
       </w:r>
     </w:p>
     <w:p>
@@ -672,7 +928,23 @@
         </w:numPr>
       </w:pPr>
       <w:r>
-        <w:t>CREATE TABLE pets (pk SERIAL PRIMARY KEY, species VARCHAR(256), coat VARCHAR(256), age INT, people_pk INT, FOREIGN KEY (people_pk) REFERENCES people(pk));</w:t>
+        <w:t xml:space="preserve">CREATE TABLE pets (pk SERIAL PRIMARY KEY, species VARCHAR(256), coat VARCHAR(256), age INT, </w:t>
+      </w:r>
+      <w:proofErr w:type="spellStart"/>
+      <w:r>
+        <w:t>people_pk</w:t>
+      </w:r>
+      <w:proofErr w:type="spellEnd"/>
+      <w:r>
+        <w:t xml:space="preserve"> INT, FOREIGN KEY (</w:t>
+      </w:r>
+      <w:proofErr w:type="spellStart"/>
+      <w:r>
+        <w:t>people_pk</w:t>
+      </w:r>
+      <w:proofErr w:type="spellEnd"/>
+      <w:r>
+        <w:t>) REFERENCES people(pk));</w:t>
       </w:r>
     </w:p>
     <w:p>
@@ -690,7 +962,23 @@
         <w:t xml:space="preserve"> </w:t>
       </w:r>
       <w:r>
-        <w:t>(name,height_cm, gender, date_of_birth) VALUES ('Ben',167,'Male','1978-03-14');</w:t>
+        <w:t>(</w:t>
+      </w:r>
+      <w:proofErr w:type="spellStart"/>
+      <w:r>
+        <w:t>name,height_cm</w:t>
+      </w:r>
+      <w:proofErr w:type="spellEnd"/>
+      <w:r>
+        <w:t xml:space="preserve">, gender, </w:t>
+      </w:r>
+      <w:proofErr w:type="spellStart"/>
+      <w:r>
+        <w:t>date_of_birth</w:t>
+      </w:r>
+      <w:proofErr w:type="spellEnd"/>
+      <w:r>
+        <w:t>) VALUES ('Ben',167,'Male','1978-03-14');</w:t>
       </w:r>
     </w:p>
     <w:p>
@@ -702,7 +990,15 @@
         </w:numPr>
       </w:pPr>
       <w:r>
-        <w:t>INSERT INTO pets (species, coat, age, people_pk) VALUES ('cat', 'black', 3, 1);</w:t>
+        <w:t xml:space="preserve">INSERT INTO pets (species, coat, age, </w:t>
+      </w:r>
+      <w:proofErr w:type="spellStart"/>
+      <w:r>
+        <w:t>people_pk</w:t>
+      </w:r>
+      <w:proofErr w:type="spellEnd"/>
+      <w:r>
+        <w:t>) VALUES ('cat', 'black', 3, 1);</w:t>
       </w:r>
     </w:p>
     <w:p>
@@ -778,7 +1074,15 @@
     <w:p>
       <w:r>
         <w:lastRenderedPageBreak/>
-        <w:t>CREATE TABLE csv_data (pk SERIAL PRIMARY KEY, id VARCHAR(100), source VARCHAR(5), type VARCHAR(20), start INT, stop INT);</w:t>
+        <w:t xml:space="preserve">CREATE TABLE </w:t>
+      </w:r>
+      <w:proofErr w:type="spellStart"/>
+      <w:r>
+        <w:t>csv_data</w:t>
+      </w:r>
+      <w:proofErr w:type="spellEnd"/>
+      <w:r>
+        <w:t xml:space="preserve"> (pk SERIAL PRIMARY KEY, id VARCHAR(100), source VARCHAR(5), type VARCHAR(20), start INT, stop INT);</w:t>
       </w:r>
     </w:p>
     <w:p>
@@ -894,12 +1198,68 @@
     </w:p>
     <w:p>
       <w:r>
-        <w:t>CREATE TABLE small_network (pk SERIAL PRIMARY KEY, name VARCHAR(100) NOT NULL, first_connection_pk INT, second_connection_pk INT);</w:t>
-      </w:r>
-    </w:p>
-    <w:p>
-      <w:r>
-        <w:t>CREATE TABLE bigger_network (pk SERIAL PRIMARY KEY, name VARCHAR(100) NOT NULL, first_connection_pk INT, second_connection_pk INT, third_connection_pk INT);</w:t>
+        <w:t xml:space="preserve">CREATE TABLE </w:t>
+      </w:r>
+      <w:proofErr w:type="spellStart"/>
+      <w:r>
+        <w:t>small_network</w:t>
+      </w:r>
+      <w:proofErr w:type="spellEnd"/>
+      <w:r>
+        <w:t xml:space="preserve"> (pk SERIAL PRIMARY KEY, name VARCHAR(100) NOT NULL, </w:t>
+      </w:r>
+      <w:proofErr w:type="spellStart"/>
+      <w:r>
+        <w:t>first_connection_pk</w:t>
+      </w:r>
+      <w:proofErr w:type="spellEnd"/>
+      <w:r>
+        <w:t xml:space="preserve"> INT, </w:t>
+      </w:r>
+      <w:proofErr w:type="spellStart"/>
+      <w:r>
+        <w:t>second_connection_pk</w:t>
+      </w:r>
+      <w:proofErr w:type="spellEnd"/>
+      <w:r>
+        <w:t xml:space="preserve"> INT);</w:t>
+      </w:r>
+    </w:p>
+    <w:p>
+      <w:r>
+        <w:t xml:space="preserve">CREATE TABLE </w:t>
+      </w:r>
+      <w:proofErr w:type="spellStart"/>
+      <w:r>
+        <w:t>bigger_network</w:t>
+      </w:r>
+      <w:proofErr w:type="spellEnd"/>
+      <w:r>
+        <w:t xml:space="preserve"> (pk SERIAL PRIMARY KEY, name VARCHAR(100) NOT NULL, </w:t>
+      </w:r>
+      <w:proofErr w:type="spellStart"/>
+      <w:r>
+        <w:t>first_connection_pk</w:t>
+      </w:r>
+      <w:proofErr w:type="spellEnd"/>
+      <w:r>
+        <w:t xml:space="preserve"> INT, </w:t>
+      </w:r>
+      <w:proofErr w:type="spellStart"/>
+      <w:r>
+        <w:t>second_connection_pk</w:t>
+      </w:r>
+      <w:proofErr w:type="spellEnd"/>
+      <w:r>
+        <w:t xml:space="preserve"> INT, </w:t>
+      </w:r>
+      <w:proofErr w:type="spellStart"/>
+      <w:r>
+        <w:t>third_connection_pk</w:t>
+      </w:r>
+      <w:proofErr w:type="spellEnd"/>
+      <w:r>
+        <w:t xml:space="preserve"> INT);</w:t>
       </w:r>
     </w:p>
     <w:p>
@@ -919,12 +1279,36 @@
     </w:p>
     <w:p>
       <w:r>
-        <w:t>CREATE TABLE people_nodes (pk SERIAL PRIMARY KEY, name VARCHAR(100) NOT NULL);</w:t>
-      </w:r>
-    </w:p>
-    <w:p>
-      <w:r>
-        <w:t>CREATE TABLE connections (first_pk INT, second_pk INT);</w:t>
+        <w:t xml:space="preserve">CREATE TABLE </w:t>
+      </w:r>
+      <w:proofErr w:type="spellStart"/>
+      <w:r>
+        <w:t>people_nodes</w:t>
+      </w:r>
+      <w:proofErr w:type="spellEnd"/>
+      <w:r>
+        <w:t xml:space="preserve"> (pk SERIAL PRIMARY KEY, name VARCHAR(100) NOT NULL);</w:t>
+      </w:r>
+    </w:p>
+    <w:p>
+      <w:r>
+        <w:t>CREATE TABLE connections (</w:t>
+      </w:r>
+      <w:proofErr w:type="spellStart"/>
+      <w:r>
+        <w:t>first_pk</w:t>
+      </w:r>
+      <w:proofErr w:type="spellEnd"/>
+      <w:r>
+        <w:t xml:space="preserve"> INT, </w:t>
+      </w:r>
+      <w:proofErr w:type="spellStart"/>
+      <w:r>
+        <w:t>second_pk</w:t>
+      </w:r>
+      <w:proofErr w:type="spellEnd"/>
+      <w:r>
+        <w:t xml:space="preserve"> INT);</w:t>
       </w:r>
     </w:p>
     <w:p>
@@ -987,7 +1371,31 @@
     </w:p>
     <w:p>
       <w:r>
-        <w:t>CREATE TABLE family_tree (pk SERIAL PRIMARY KEY, name VARCHAR(100) NOT NULL, parent_one_pk INT, parent_two_pk INT);</w:t>
+        <w:t xml:space="preserve">CREATE TABLE </w:t>
+      </w:r>
+      <w:proofErr w:type="spellStart"/>
+      <w:r>
+        <w:t>family_tree</w:t>
+      </w:r>
+      <w:proofErr w:type="spellEnd"/>
+      <w:r>
+        <w:t xml:space="preserve"> (pk SERIAL PRIMARY KEY, name VARCHAR(100) NOT NULL, </w:t>
+      </w:r>
+      <w:proofErr w:type="spellStart"/>
+      <w:r>
+        <w:t>parent_one_pk</w:t>
+      </w:r>
+      <w:proofErr w:type="spellEnd"/>
+      <w:r>
+        <w:t xml:space="preserve"> INT, </w:t>
+      </w:r>
+      <w:proofErr w:type="spellStart"/>
+      <w:r>
+        <w:t>parent_two_pk</w:t>
+      </w:r>
+      <w:proofErr w:type="spellEnd"/>
+      <w:r>
+        <w:t xml:space="preserve"> INT);</w:t>
       </w:r>
     </w:p>
     <w:p>
@@ -1362,22 +1770,118 @@
     </w:p>
     <w:p>
       <w:r>
-        <w:t>CREATE TABLE ec (pk SERIAL PRIMARY KEY, EC_name VARCHAR(256));</w:t>
-      </w:r>
-    </w:p>
-    <w:p>
-      <w:r>
-        <w:t>CREATE TABLE sequencing (pk SERIAL PRIMARY KEY, sequencing_factory VARCHAR(256), factory_location VARCHAR(256));</w:t>
-      </w:r>
-    </w:p>
-    <w:p>
-      <w:r>
-        <w:t>CREATE TABLE genes (pk SERIAL PRIMARY KEY, gene_id VARCHAR(256) NOT NULL, entity VARCHAR(256), source VARCHAR(256), start INT, stop INT, sequencing_pk INT, ec_pk INT, FOREIGN KEY (sequencing_pk) REFERENCES sequencing(pk), FOREIGN KEY (ec_pk) REFERENCES ec(pk));</w:t>
-      </w:r>
-    </w:p>
-    <w:p>
-      <w:r>
-        <w:t>CREATE TABLE products (genes_pk INT, type VARCHAR(256), product VARCHAR(256), FOREIGN KEY (genes_pk) REFERENCES genes(pk));</w:t>
+        <w:t xml:space="preserve">CREATE TABLE </w:t>
+      </w:r>
+      <w:proofErr w:type="spellStart"/>
+      <w:r>
+        <w:t>ec</w:t>
+      </w:r>
+      <w:proofErr w:type="spellEnd"/>
+      <w:r>
+        <w:t xml:space="preserve"> (pk SERIAL PRIMARY KEY, </w:t>
+      </w:r>
+      <w:proofErr w:type="spellStart"/>
+      <w:r>
+        <w:t>EC_name</w:t>
+      </w:r>
+      <w:proofErr w:type="spellEnd"/>
+      <w:r>
+        <w:t xml:space="preserve"> VARCHAR(256));</w:t>
+      </w:r>
+    </w:p>
+    <w:p>
+      <w:r>
+        <w:t xml:space="preserve">CREATE TABLE sequencing (pk SERIAL PRIMARY KEY, </w:t>
+      </w:r>
+      <w:proofErr w:type="spellStart"/>
+      <w:r>
+        <w:t>sequencing_factory</w:t>
+      </w:r>
+      <w:proofErr w:type="spellEnd"/>
+      <w:r>
+        <w:t xml:space="preserve"> VARCHAR(256), </w:t>
+      </w:r>
+      <w:proofErr w:type="spellStart"/>
+      <w:r>
+        <w:t>factory_location</w:t>
+      </w:r>
+      <w:proofErr w:type="spellEnd"/>
+      <w:r>
+        <w:t xml:space="preserve"> VARCHAR(256));</w:t>
+      </w:r>
+    </w:p>
+    <w:p>
+      <w:r>
+        <w:t xml:space="preserve">CREATE TABLE genes (pk SERIAL PRIMARY KEY, </w:t>
+      </w:r>
+      <w:proofErr w:type="spellStart"/>
+      <w:r>
+        <w:t>gene_id</w:t>
+      </w:r>
+      <w:proofErr w:type="spellEnd"/>
+      <w:r>
+        <w:t xml:space="preserve"> VARCHAR(256) NOT NULL, entity VARCHAR(256), source VARCHAR(256), start INT, stop INT, </w:t>
+      </w:r>
+      <w:proofErr w:type="spellStart"/>
+      <w:r>
+        <w:t>sequencing_pk</w:t>
+      </w:r>
+      <w:proofErr w:type="spellEnd"/>
+      <w:r>
+        <w:t xml:space="preserve"> INT, </w:t>
+      </w:r>
+      <w:proofErr w:type="spellStart"/>
+      <w:r>
+        <w:t>ec_pk</w:t>
+      </w:r>
+      <w:proofErr w:type="spellEnd"/>
+      <w:r>
+        <w:t xml:space="preserve"> INT, FOREIGN KEY (</w:t>
+      </w:r>
+      <w:proofErr w:type="spellStart"/>
+      <w:r>
+        <w:t>sequencing_pk</w:t>
+      </w:r>
+      <w:proofErr w:type="spellEnd"/>
+      <w:r>
+        <w:t>) REFERENCES sequencing(pk), FOREIGN KEY (</w:t>
+      </w:r>
+      <w:proofErr w:type="spellStart"/>
+      <w:r>
+        <w:t>ec_pk</w:t>
+      </w:r>
+      <w:proofErr w:type="spellEnd"/>
+      <w:r>
+        <w:t xml:space="preserve">) REFERENCES </w:t>
+      </w:r>
+      <w:proofErr w:type="spellStart"/>
+      <w:r>
+        <w:t>ec</w:t>
+      </w:r>
+      <w:proofErr w:type="spellEnd"/>
+      <w:r>
+        <w:t>(pk));</w:t>
+      </w:r>
+    </w:p>
+    <w:p>
+      <w:r>
+        <w:t>CREATE TABLE products (</w:t>
+      </w:r>
+      <w:proofErr w:type="spellStart"/>
+      <w:r>
+        <w:t>genes_pk</w:t>
+      </w:r>
+      <w:proofErr w:type="spellEnd"/>
+      <w:r>
+        <w:t xml:space="preserve"> INT, type VARCHAR(256), product VARCHAR(256), FOREIGN KEY (</w:t>
+      </w:r>
+      <w:proofErr w:type="spellStart"/>
+      <w:r>
+        <w:t>genes_pk</w:t>
+      </w:r>
+      <w:proofErr w:type="spellEnd"/>
+      <w:r>
+        <w:t>) REFERENCES genes(pk));</w:t>
       </w:r>
     </w:p>
     <w:p>
@@ -1387,7 +1891,47 @@
     </w:p>
     <w:p>
       <w:r>
-        <w:t>CREATE TABLE gene_attribute_link (gene_pk INT, attributes_pk INT, FOREIGN KEY (gene_pk) REFERENCES genes(pk), FOREIGN KEY (attributes_pk) REFERENCES attributes(pk));</w:t>
+        <w:t xml:space="preserve">CREATE TABLE </w:t>
+      </w:r>
+      <w:proofErr w:type="spellStart"/>
+      <w:r>
+        <w:t>gene_attribute_link</w:t>
+      </w:r>
+      <w:proofErr w:type="spellEnd"/>
+      <w:r>
+        <w:t xml:space="preserve"> (</w:t>
+      </w:r>
+      <w:proofErr w:type="spellStart"/>
+      <w:r>
+        <w:t>gene_pk</w:t>
+      </w:r>
+      <w:proofErr w:type="spellEnd"/>
+      <w:r>
+        <w:t xml:space="preserve"> INT, </w:t>
+      </w:r>
+      <w:proofErr w:type="spellStart"/>
+      <w:r>
+        <w:t>attributes_pk</w:t>
+      </w:r>
+      <w:proofErr w:type="spellEnd"/>
+      <w:r>
+        <w:t xml:space="preserve"> INT, FOREIGN KEY (</w:t>
+      </w:r>
+      <w:proofErr w:type="spellStart"/>
+      <w:r>
+        <w:t>gene_pk</w:t>
+      </w:r>
+      <w:proofErr w:type="spellEnd"/>
+      <w:r>
+        <w:t>) REFERENCES genes(pk), FOREIGN KEY (</w:t>
+      </w:r>
+      <w:proofErr w:type="spellStart"/>
+      <w:r>
+        <w:t>attributes_pk</w:t>
+      </w:r>
+      <w:proofErr w:type="spellEnd"/>
+      <w:r>
+        <w:t>) REFERENCES attributes(pk));</w:t>
       </w:r>
     </w:p>
     <w:p>
@@ -1400,83 +1944,443 @@
     </w:p>
     <w:p>
       <w:r>
-        <w:t>INSERT INTO sequencing(sequencing_factory, factory_location) VALUES('Sanger','UK');</w:t>
-      </w:r>
-    </w:p>
-    <w:p>
-      <w:r>
-        <w:t>INSERT INTO ec(ec_name) values('oxidoreductase');</w:t>
-      </w:r>
-    </w:p>
-    <w:p>
-      <w:r>
-        <w:t>INSERT INTO genes(gene_id, entity, source, start, stop, sequencing_pk, ec_pk) VALUES('Gene1', 'Chromosome', 'ena', 190, 255, 1, 1);</w:t>
-      </w:r>
-    </w:p>
-    <w:p>
-      <w:r>
-        <w:t>INSERT INTO ec(ec_name) VALUES('transferase');</w:t>
-      </w:r>
-    </w:p>
-    <w:p>
-      <w:r>
-        <w:t>INSERT INTO genes(gene_id, entity, source, start, stop, sequencing_pk, ec_pk) VALUES('Gene2', 'Chromosome', 'ena', 375, 566, CURRVAL('sequencing_pk_seq'), CURRVAL('ec_pk_seq'));</w:t>
-      </w:r>
-    </w:p>
-    <w:p>
-      <w:pPr>
-        <w:rPr>
-          <w:b/>
-          <w:bCs/>
-        </w:rPr>
-      </w:pPr>
-      <w:r>
-        <w:rPr>
-          <w:b/>
-          <w:bCs/>
-        </w:rPr>
-        <w:t>* Note CURRVAL is postgres keyword, return the latest value of a column</w:t>
+        <w:t>INSERT INTO sequencing(</w:t>
+      </w:r>
+      <w:proofErr w:type="spellStart"/>
+      <w:r>
+        <w:t>sequencing_factory</w:t>
+      </w:r>
+      <w:proofErr w:type="spellEnd"/>
+      <w:r>
+        <w:t xml:space="preserve">, </w:t>
+      </w:r>
+      <w:proofErr w:type="spellStart"/>
+      <w:r>
+        <w:t>factory_location</w:t>
+      </w:r>
+      <w:proofErr w:type="spellEnd"/>
+      <w:r>
+        <w:t>) VALUES('</w:t>
+      </w:r>
+      <w:proofErr w:type="spellStart"/>
+      <w:r>
+        <w:t>Sanger','UK</w:t>
+      </w:r>
+      <w:proofErr w:type="spellEnd"/>
+      <w:r>
+        <w:t>');</w:t>
+      </w:r>
+    </w:p>
+    <w:p>
+      <w:r>
+        <w:t xml:space="preserve">INSERT INTO </w:t>
+      </w:r>
+      <w:proofErr w:type="spellStart"/>
+      <w:r>
+        <w:t>ec</w:t>
+      </w:r>
+      <w:proofErr w:type="spellEnd"/>
+      <w:r>
+        <w:t>(</w:t>
+      </w:r>
+      <w:proofErr w:type="spellStart"/>
+      <w:r>
+        <w:t>ec_name</w:t>
+      </w:r>
+      <w:proofErr w:type="spellEnd"/>
+      <w:r>
+        <w:t>) values('oxidoreductase');</w:t>
+      </w:r>
+    </w:p>
+    <w:p>
+      <w:r>
+        <w:t>INSERT INTO genes(</w:t>
+      </w:r>
+      <w:proofErr w:type="spellStart"/>
+      <w:r>
+        <w:t>gene_id</w:t>
+      </w:r>
+      <w:proofErr w:type="spellEnd"/>
+      <w:r>
+        <w:t xml:space="preserve">, entity, source, start, stop, </w:t>
+      </w:r>
+      <w:proofErr w:type="spellStart"/>
+      <w:r>
+        <w:t>sequencing_pk</w:t>
+      </w:r>
+      <w:proofErr w:type="spellEnd"/>
+      <w:r>
+        <w:t xml:space="preserve">, </w:t>
+      </w:r>
+      <w:proofErr w:type="spellStart"/>
+      <w:r>
+        <w:t>ec_pk</w:t>
+      </w:r>
+      <w:proofErr w:type="spellEnd"/>
+      <w:r>
+        <w:t>) VALUES('Gene1', 'Chromosome', '</w:t>
+      </w:r>
+      <w:proofErr w:type="spellStart"/>
+      <w:r>
+        <w:t>ena</w:t>
+      </w:r>
+      <w:proofErr w:type="spellEnd"/>
+      <w:r>
+        <w:t>', 190, 255, 1, 1);</w:t>
+      </w:r>
+    </w:p>
+    <w:p>
+      <w:r>
+        <w:t xml:space="preserve">INSERT INTO </w:t>
+      </w:r>
+      <w:proofErr w:type="spellStart"/>
+      <w:r>
+        <w:t>ec</w:t>
+      </w:r>
+      <w:proofErr w:type="spellEnd"/>
+      <w:r>
+        <w:t>(</w:t>
+      </w:r>
+      <w:proofErr w:type="spellStart"/>
+      <w:r>
+        <w:t>ec_name</w:t>
+      </w:r>
+      <w:proofErr w:type="spellEnd"/>
+      <w:r>
+        <w:t>) VALUES('transferase');</w:t>
+      </w:r>
+    </w:p>
+    <w:p>
+      <w:r>
+        <w:t>INSERT INTO genes(</w:t>
+      </w:r>
+      <w:proofErr w:type="spellStart"/>
+      <w:r>
+        <w:t>gene_id</w:t>
+      </w:r>
+      <w:proofErr w:type="spellEnd"/>
+      <w:r>
+        <w:t xml:space="preserve">, entity, source, start, stop, </w:t>
+      </w:r>
+      <w:proofErr w:type="spellStart"/>
+      <w:r>
+        <w:t>sequencing_pk</w:t>
+      </w:r>
+      <w:proofErr w:type="spellEnd"/>
+      <w:r>
+        <w:t xml:space="preserve">, </w:t>
+      </w:r>
+      <w:proofErr w:type="spellStart"/>
+      <w:r>
+        <w:t>ec_pk</w:t>
+      </w:r>
+      <w:proofErr w:type="spellEnd"/>
+      <w:r>
+        <w:t>) VALUES('Gene2', 'Chromosome', '</w:t>
+      </w:r>
+      <w:proofErr w:type="spellStart"/>
+      <w:r>
+        <w:t>ena</w:t>
+      </w:r>
+      <w:proofErr w:type="spellEnd"/>
+      <w:r>
+        <w:t>', 375, 566, CURRVAL('</w:t>
+      </w:r>
+      <w:proofErr w:type="spellStart"/>
+      <w:r>
+        <w:t>sequencing_pk_seq</w:t>
+      </w:r>
+      <w:proofErr w:type="spellEnd"/>
+      <w:r>
+        <w:t>'), CURRVAL('</w:t>
+      </w:r>
+      <w:proofErr w:type="spellStart"/>
+      <w:r>
+        <w:t>ec_pk_seq</w:t>
+      </w:r>
+      <w:proofErr w:type="spellEnd"/>
+      <w:r>
+        <w:t>'));</w:t>
+      </w:r>
+    </w:p>
+    <w:p>
+      <w:pPr>
+        <w:rPr>
+          <w:b/>
+          <w:bCs/>
+        </w:rPr>
+      </w:pPr>
+      <w:r>
+        <w:rPr>
+          <w:b/>
+          <w:bCs/>
+        </w:rPr>
+        <w:t xml:space="preserve">* Note CURRVAL is </w:t>
+      </w:r>
+      <w:proofErr w:type="spellStart"/>
+      <w:r>
+        <w:rPr>
+          <w:b/>
+          <w:bCs/>
+        </w:rPr>
+        <w:t>postgres</w:t>
+      </w:r>
+      <w:proofErr w:type="spellEnd"/>
+      <w:r>
+        <w:rPr>
+          <w:b/>
+          <w:bCs/>
+        </w:rPr>
+        <w:t xml:space="preserve"> keyword, return the latest value of a column</w:t>
       </w:r>
     </w:p>
     <w:p>
       <w:r>
         <w:lastRenderedPageBreak/>
-        <w:t>INSERT INTO genes(gene_id, entity, source, start, stop, sequencing_pk, ec_pk) VALUES('Gene3', 'Chromosome', 'ena', 780, 980, CURRVAL('sequencing_pk_seq'), 1), ('GENE4', 'Plasmid', 'ena' ,1001, 111, CURRVAL('sequencing_pk_seq'), CURRVAL('ec_pk_seq'));</w:t>
-      </w:r>
-    </w:p>
-    <w:p>
-      <w:r>
-        <w:t>INSERT INTO products (genes_pk, type, product) VALUES(1,'gene','mrna'),(1,'cds','protein'),(2,'gene','mrna'),(2,'cds','protein'), (3,'gene','mrna'),(3,'cds','protein'), (4,'gene','mrna'),(4,'cds','protein');</w:t>
-      </w:r>
-    </w:p>
-    <w:p>
-      <w:r>
-        <w:t>INSERT INTO attributes(key,value) VALUES ('ID', 'genen:b001'), ('Name', 'thrL'), ('biotype', 'protein_coding'), ('description' , 'thr operon leader peptide'),('Name', 'fucA'), ('description' , 'Fructokinase A'), ('Name', 'timB'), ('description', 'Triosphosphate isomerase'), ('Name', 'gluA'), ('description', 'Glucose isomerase');</w:t>
-      </w:r>
-    </w:p>
-    <w:p>
-      <w:r>
-        <w:t>INSERT INTO gene_attribute_link (gene_pk, attributes_pk) VALUES (1,1), (1,2), (1,3), (1,4), (2,3), (2,5), (2,6), (3,3), (3,7), (3,8), (4,3), (4,9), (4,10);</w:t>
-      </w:r>
-    </w:p>
-    <w:p>
-      <w:r>
-        <w:t>INSERT INTO genes(gene_id, entity, source, start, stop, sequencing_pk, ec_pk) VALUES('Gene5', 'Plasmid', 'ena', 768, 888, 1, 2) RETURNING pk;</w:t>
-      </w:r>
-    </w:p>
-    <w:p>
-      <w:pPr>
-        <w:rPr>
-          <w:b/>
-          <w:bCs/>
-        </w:rPr>
-      </w:pPr>
-      <w:r>
-        <w:rPr>
-          <w:b/>
-          <w:bCs/>
-        </w:rPr>
-        <w:t>* Note RETURNING is a postgres keyword which will return the column value after the value is inserted</w:t>
+        <w:t>INSERT INTO genes(</w:t>
+      </w:r>
+      <w:proofErr w:type="spellStart"/>
+      <w:r>
+        <w:t>gene_id</w:t>
+      </w:r>
+      <w:proofErr w:type="spellEnd"/>
+      <w:r>
+        <w:t xml:space="preserve">, entity, source, start, stop, </w:t>
+      </w:r>
+      <w:proofErr w:type="spellStart"/>
+      <w:r>
+        <w:t>sequencing_pk</w:t>
+      </w:r>
+      <w:proofErr w:type="spellEnd"/>
+      <w:r>
+        <w:t xml:space="preserve">, </w:t>
+      </w:r>
+      <w:proofErr w:type="spellStart"/>
+      <w:r>
+        <w:t>ec_pk</w:t>
+      </w:r>
+      <w:proofErr w:type="spellEnd"/>
+      <w:r>
+        <w:t>) VALUES('Gene3', 'Chromosome', '</w:t>
+      </w:r>
+      <w:proofErr w:type="spellStart"/>
+      <w:r>
+        <w:t>ena</w:t>
+      </w:r>
+      <w:proofErr w:type="spellEnd"/>
+      <w:r>
+        <w:t>', 780, 980, CURRVAL('</w:t>
+      </w:r>
+      <w:proofErr w:type="spellStart"/>
+      <w:r>
+        <w:t>sequencing_pk_seq</w:t>
+      </w:r>
+      <w:proofErr w:type="spellEnd"/>
+      <w:r>
+        <w:t>'), 1), ('GENE4', 'Plasmid', '</w:t>
+      </w:r>
+      <w:proofErr w:type="spellStart"/>
+      <w:r>
+        <w:t>ena</w:t>
+      </w:r>
+      <w:proofErr w:type="spellEnd"/>
+      <w:r>
+        <w:t>' ,1001, 111, CURRVAL('</w:t>
+      </w:r>
+      <w:proofErr w:type="spellStart"/>
+      <w:r>
+        <w:t>sequencing_pk_seq</w:t>
+      </w:r>
+      <w:proofErr w:type="spellEnd"/>
+      <w:r>
+        <w:t>'), CURRVAL('</w:t>
+      </w:r>
+      <w:proofErr w:type="spellStart"/>
+      <w:r>
+        <w:t>ec_pk_seq</w:t>
+      </w:r>
+      <w:proofErr w:type="spellEnd"/>
+      <w:r>
+        <w:t>'));</w:t>
+      </w:r>
+    </w:p>
+    <w:p>
+      <w:r>
+        <w:t>INSERT INTO products (</w:t>
+      </w:r>
+      <w:proofErr w:type="spellStart"/>
+      <w:r>
+        <w:t>genes_pk</w:t>
+      </w:r>
+      <w:proofErr w:type="spellEnd"/>
+      <w:r>
+        <w:t>, type, product) VALUES(1,'gene','mrna'),(1,'cds','protein'),(2,'gene','mrna'),(2,'cds','protein'), (3,'gene','mrna'),(3,'cds','protein'), (4,'gene','mrna'),(4,'cds','protein');</w:t>
+      </w:r>
+    </w:p>
+    <w:p>
+      <w:r>
+        <w:t>INSERT INTO attributes(</w:t>
+      </w:r>
+      <w:proofErr w:type="spellStart"/>
+      <w:r>
+        <w:t>key,value</w:t>
+      </w:r>
+      <w:proofErr w:type="spellEnd"/>
+      <w:r>
+        <w:t>) VALUES ('ID', 'genen:b001'), ('Name', '</w:t>
+      </w:r>
+      <w:proofErr w:type="spellStart"/>
+      <w:r>
+        <w:t>thrL</w:t>
+      </w:r>
+      <w:proofErr w:type="spellEnd"/>
+      <w:r>
+        <w:t>'), ('biotype', '</w:t>
+      </w:r>
+      <w:proofErr w:type="spellStart"/>
+      <w:r>
+        <w:t>protein_coding</w:t>
+      </w:r>
+      <w:proofErr w:type="spellEnd"/>
+      <w:r>
+        <w:t>'), ('description' , '</w:t>
+      </w:r>
+      <w:proofErr w:type="spellStart"/>
+      <w:r>
+        <w:t>thr</w:t>
+      </w:r>
+      <w:proofErr w:type="spellEnd"/>
+      <w:r>
+        <w:t xml:space="preserve"> operon leader peptide'),('Name', '</w:t>
+      </w:r>
+      <w:proofErr w:type="spellStart"/>
+      <w:r>
+        <w:t>fucA</w:t>
+      </w:r>
+      <w:proofErr w:type="spellEnd"/>
+      <w:r>
+        <w:t>'), ('description' , 'Fructokinase A'), ('Name', '</w:t>
+      </w:r>
+      <w:proofErr w:type="spellStart"/>
+      <w:r>
+        <w:t>timB</w:t>
+      </w:r>
+      <w:proofErr w:type="spellEnd"/>
+      <w:r>
+        <w:t>'), ('description', '</w:t>
+      </w:r>
+      <w:proofErr w:type="spellStart"/>
+      <w:r>
+        <w:t>Triosphosphate</w:t>
+      </w:r>
+      <w:proofErr w:type="spellEnd"/>
+      <w:r>
+        <w:t xml:space="preserve"> isomerase'), ('Name', '</w:t>
+      </w:r>
+      <w:proofErr w:type="spellStart"/>
+      <w:r>
+        <w:t>gluA</w:t>
+      </w:r>
+      <w:proofErr w:type="spellEnd"/>
+      <w:r>
+        <w:t>'), ('description', 'Glucose isomerase');</w:t>
+      </w:r>
+    </w:p>
+    <w:p>
+      <w:r>
+        <w:t xml:space="preserve">INSERT INTO </w:t>
+      </w:r>
+      <w:proofErr w:type="spellStart"/>
+      <w:r>
+        <w:t>gene_attribute_link</w:t>
+      </w:r>
+      <w:proofErr w:type="spellEnd"/>
+      <w:r>
+        <w:t xml:space="preserve"> (</w:t>
+      </w:r>
+      <w:proofErr w:type="spellStart"/>
+      <w:r>
+        <w:t>gene_pk</w:t>
+      </w:r>
+      <w:proofErr w:type="spellEnd"/>
+      <w:r>
+        <w:t xml:space="preserve">, </w:t>
+      </w:r>
+      <w:proofErr w:type="spellStart"/>
+      <w:r>
+        <w:t>attributes_pk</w:t>
+      </w:r>
+      <w:proofErr w:type="spellEnd"/>
+      <w:r>
+        <w:t>) VALUES (1,1), (1,2), (1,3), (1,4), (2,3), (2,5), (2,6), (3,3), (3,7), (3,8), (4,3), (4,9), (4,10);</w:t>
+      </w:r>
+    </w:p>
+    <w:p>
+      <w:r>
+        <w:t>INSERT INTO genes(</w:t>
+      </w:r>
+      <w:proofErr w:type="spellStart"/>
+      <w:r>
+        <w:t>gene_id</w:t>
+      </w:r>
+      <w:proofErr w:type="spellEnd"/>
+      <w:r>
+        <w:t xml:space="preserve">, entity, source, start, stop, </w:t>
+      </w:r>
+      <w:proofErr w:type="spellStart"/>
+      <w:r>
+        <w:t>sequencing_pk</w:t>
+      </w:r>
+      <w:proofErr w:type="spellEnd"/>
+      <w:r>
+        <w:t xml:space="preserve">, </w:t>
+      </w:r>
+      <w:proofErr w:type="spellStart"/>
+      <w:r>
+        <w:t>ec_pk</w:t>
+      </w:r>
+      <w:proofErr w:type="spellEnd"/>
+      <w:r>
+        <w:t>) VALUES('Gene5', 'Plasmid', '</w:t>
+      </w:r>
+      <w:proofErr w:type="spellStart"/>
+      <w:r>
+        <w:t>ena</w:t>
+      </w:r>
+      <w:proofErr w:type="spellEnd"/>
+      <w:r>
+        <w:t>', 768, 888, 1, 2) RETURNING pk;</w:t>
+      </w:r>
+    </w:p>
+    <w:p>
+      <w:pPr>
+        <w:rPr>
+          <w:b/>
+          <w:bCs/>
+        </w:rPr>
+      </w:pPr>
+      <w:r>
+        <w:rPr>
+          <w:b/>
+          <w:bCs/>
+        </w:rPr>
+        <w:t xml:space="preserve">* Note RETURNING is a </w:t>
+      </w:r>
+      <w:proofErr w:type="spellStart"/>
+      <w:r>
+        <w:rPr>
+          <w:b/>
+          <w:bCs/>
+        </w:rPr>
+        <w:t>postgres</w:t>
+      </w:r>
+      <w:proofErr w:type="spellEnd"/>
+      <w:r>
+        <w:rPr>
+          <w:b/>
+          <w:bCs/>
+        </w:rPr>
+        <w:t xml:space="preserve"> keyword which will return the column value after the value is inserted</w:t>
       </w:r>
     </w:p>
     <w:p>
@@ -1498,7 +2402,15 @@
         <w:t xml:space="preserve"> FROM</w:t>
       </w:r>
       <w:r>
-        <w:t xml:space="preserve"> genes,ec;</w:t>
+        <w:t xml:space="preserve"> </w:t>
+      </w:r>
+      <w:proofErr w:type="spellStart"/>
+      <w:r>
+        <w:t>genes,ec</w:t>
+      </w:r>
+      <w:proofErr w:type="spellEnd"/>
+      <w:r>
+        <w:t>;</w:t>
       </w:r>
       <w:r>
         <w:t xml:space="preserve"> -&gt; act as a normal join, will duplicate rows</w:t>
@@ -1515,13 +2427,23 @@
         <w:t xml:space="preserve"> FROM</w:t>
       </w:r>
       <w:r>
-        <w:t xml:space="preserve"> genes,ec</w:t>
-      </w:r>
-      <w:r>
         <w:t xml:space="preserve"> </w:t>
       </w:r>
-      <w:r>
-        <w:t>WHERE genes.ec_pk = ec.pk;</w:t>
+      <w:proofErr w:type="spellStart"/>
+      <w:r>
+        <w:t>genes,ec</w:t>
+      </w:r>
+      <w:proofErr w:type="spellEnd"/>
+      <w:r>
+        <w:t xml:space="preserve"> WHERE </w:t>
+      </w:r>
+      <w:proofErr w:type="spellStart"/>
+      <w:r>
+        <w:t>genes.ec_pk</w:t>
+      </w:r>
+      <w:proofErr w:type="spellEnd"/>
+      <w:r>
+        <w:t xml:space="preserve"> = ec.pk;</w:t>
       </w:r>
       <w:r>
         <w:t xml:space="preserve"> -&gt; act as a inner join</w:t>
@@ -1529,19 +2451,86 @@
     </w:p>
     <w:p>
       <w:r>
-        <w:t>SELECT gene_id,entity,start,stop,ec_name,sequencing_factory FROM genes, ec, sequencing WHERE genes.ec_pk=ec.pk AND genes.sequencing_pk=sequencing_pk;</w:t>
-      </w:r>
-    </w:p>
-    <w:p>
-      <w:r>
         <w:t xml:space="preserve">SELECT </w:t>
       </w:r>
-      <w:r>
-        <w:t xml:space="preserve"> gene_id, key, value FROM genes, attributes, gene_attribute_link WHERE genes.pk=gene_attribute_link.gene_pk AND attributes.pk=gene_attribute_link.attributes_pk;</w:t>
-      </w:r>
-    </w:p>
-    <w:p>
-      <w:r>
+      <w:proofErr w:type="spellStart"/>
+      <w:r>
+        <w:t>gene_id,entity,start,stop,ec_name,sequencing_factory</w:t>
+      </w:r>
+      <w:proofErr w:type="spellEnd"/>
+      <w:r>
+        <w:t xml:space="preserve"> FROM genes, </w:t>
+      </w:r>
+      <w:proofErr w:type="spellStart"/>
+      <w:r>
+        <w:t>ec</w:t>
+      </w:r>
+      <w:proofErr w:type="spellEnd"/>
+      <w:r>
+        <w:t xml:space="preserve">, sequencing WHERE genes.ec_pk=ec.pk AND </w:t>
+      </w:r>
+      <w:proofErr w:type="spellStart"/>
+      <w:r>
+        <w:t>genes.sequencing_pk</w:t>
+      </w:r>
+      <w:proofErr w:type="spellEnd"/>
+      <w:r>
+        <w:t>=</w:t>
+      </w:r>
+      <w:proofErr w:type="spellStart"/>
+      <w:r>
+        <w:t>sequencing_pk</w:t>
+      </w:r>
+      <w:proofErr w:type="spellEnd"/>
+      <w:r>
+        <w:t>;</w:t>
+      </w:r>
+    </w:p>
+    <w:p>
+      <w:r>
+        <w:t xml:space="preserve">SELECT </w:t>
+      </w:r>
+      <w:r>
+        <w:t xml:space="preserve"> </w:t>
+      </w:r>
+      <w:proofErr w:type="spellStart"/>
+      <w:r>
+        <w:t>gene_id</w:t>
+      </w:r>
+      <w:proofErr w:type="spellEnd"/>
+      <w:r>
+        <w:t xml:space="preserve">, key, value FROM genes, attributes, </w:t>
+      </w:r>
+      <w:proofErr w:type="spellStart"/>
+      <w:r>
+        <w:t>gene_attribute_link</w:t>
+      </w:r>
+      <w:proofErr w:type="spellEnd"/>
+      <w:r>
+        <w:t xml:space="preserve"> WHERE genes.pk=</w:t>
+      </w:r>
+      <w:proofErr w:type="spellStart"/>
+      <w:r>
+        <w:t>gene_attribute_link.gene_pk</w:t>
+      </w:r>
+      <w:proofErr w:type="spellEnd"/>
+      <w:r>
+        <w:t xml:space="preserve"> AND attributes.pk=</w:t>
+      </w:r>
+      <w:proofErr w:type="spellStart"/>
+      <w:r>
+        <w:t>gene_attribute_link.attributes_pk</w:t>
+      </w:r>
+      <w:proofErr w:type="spellEnd"/>
+      <w:r>
+        <w:t>;</w:t>
+      </w:r>
+    </w:p>
+    <w:p>
+      <w:r>
+        <w:rPr>
+          <w:noProof/>
+        </w:rPr>
         <w:drawing>
           <wp:inline distT="0" distB="0" distL="0" distR="0" wp14:anchorId="71042DA6" wp14:editId="2E380478">
             <wp:extent cx="4838700" cy="2849826"/>
@@ -1615,8 +2604,13 @@
         <w:t>CREATE INDEX</w:t>
       </w:r>
       <w:r>
-        <w:t xml:space="preserve"> index_name</w:t>
-      </w:r>
+        <w:t xml:space="preserve"> </w:t>
+      </w:r>
+      <w:proofErr w:type="spellStart"/>
+      <w:r>
+        <w:t>index_name</w:t>
+      </w:r>
+      <w:proofErr w:type="spellEnd"/>
       <w:r>
         <w:t xml:space="preserve"> on </w:t>
       </w:r>
@@ -1626,21 +2620,39 @@
       <w:r>
         <w:t>(</w:t>
       </w:r>
+      <w:proofErr w:type="spellStart"/>
       <w:r>
         <w:t>column_name</w:t>
       </w:r>
+      <w:proofErr w:type="spellEnd"/>
       <w:r>
         <w:t>);</w:t>
       </w:r>
     </w:p>
     <w:p>
       <w:r>
-        <w:t>CREATE INDEX entity_index on genes(entity);</w:t>
-      </w:r>
-    </w:p>
-    <w:p>
-      <w:r>
-        <w:t>SELECT * FROM genes WHERE entity_index = 'Chromosome';</w:t>
+        <w:t xml:space="preserve">CREATE INDEX </w:t>
+      </w:r>
+      <w:proofErr w:type="spellStart"/>
+      <w:r>
+        <w:t>entity_index</w:t>
+      </w:r>
+      <w:proofErr w:type="spellEnd"/>
+      <w:r>
+        <w:t xml:space="preserve"> on genes(entity);</w:t>
+      </w:r>
+    </w:p>
+    <w:p>
+      <w:r>
+        <w:t xml:space="preserve">SELECT * FROM genes WHERE </w:t>
+      </w:r>
+      <w:proofErr w:type="spellStart"/>
+      <w:r>
+        <w:t>entity_index</w:t>
+      </w:r>
+      <w:proofErr w:type="spellEnd"/>
+      <w:r>
+        <w:t xml:space="preserve"> = 'Chromosome';</w:t>
       </w:r>
     </w:p>
     <w:p>
@@ -1677,7 +2689,23 @@
         </w:numPr>
       </w:pPr>
       <w:r>
-        <w:t>EXPLAIN SELECT * FROM genes,ec WHERE genes.ec_pk=ec.pk;</w:t>
+        <w:t xml:space="preserve">EXPLAIN SELECT * FROM </w:t>
+      </w:r>
+      <w:proofErr w:type="spellStart"/>
+      <w:r>
+        <w:t>genes,ec</w:t>
+      </w:r>
+      <w:proofErr w:type="spellEnd"/>
+      <w:r>
+        <w:t xml:space="preserve"> WHERE </w:t>
+      </w:r>
+      <w:proofErr w:type="spellStart"/>
+      <w:r>
+        <w:t>genes.ec_pk</w:t>
+      </w:r>
+      <w:proofErr w:type="spellEnd"/>
+      <w:r>
+        <w:t>=ec.pk;</w:t>
       </w:r>
       <w:r>
         <w:t xml:space="preserve"> -&gt; show the cost of the query</w:t>
@@ -1692,7 +2720,23 @@
         </w:numPr>
       </w:pPr>
       <w:r>
-        <w:t>EXPLAIN ANALYZE SELECT * FROM genes,ec WHERE genes.ec_pk=ec.pk;</w:t>
+        <w:t xml:space="preserve">EXPLAIN ANALYZE SELECT * FROM </w:t>
+      </w:r>
+      <w:proofErr w:type="spellStart"/>
+      <w:r>
+        <w:t>genes,ec</w:t>
+      </w:r>
+      <w:proofErr w:type="spellEnd"/>
+      <w:r>
+        <w:t xml:space="preserve"> WHERE </w:t>
+      </w:r>
+      <w:proofErr w:type="spellStart"/>
+      <w:r>
+        <w:t>genes.ec_pk</w:t>
+      </w:r>
+      <w:proofErr w:type="spellEnd"/>
+      <w:r>
+        <w:t>=ec.pk;</w:t>
       </w:r>
       <w:r>
         <w:t xml:space="preserve"> -&gt; show the cost + execution time</w:t>
@@ -1710,7 +2754,23 @@
         <w:t xml:space="preserve"> -&gt; </w:t>
       </w:r>
       <w:r>
-        <w:t>SELECT sub.*, ec.* FROM (SELECT * FROM genes WHERE entity='Chromosome') sub JOIN ec ON sub.ec_pk=ec.pk;</w:t>
+        <w:t xml:space="preserve">SELECT sub.*, ec.* FROM (SELECT * FROM genes WHERE entity='Chromosome') sub JOIN </w:t>
+      </w:r>
+      <w:proofErr w:type="spellStart"/>
+      <w:r>
+        <w:t>ec</w:t>
+      </w:r>
+      <w:proofErr w:type="spellEnd"/>
+      <w:r>
+        <w:t xml:space="preserve"> ON </w:t>
+      </w:r>
+      <w:proofErr w:type="spellStart"/>
+      <w:r>
+        <w:t>sub.ec_pk</w:t>
+      </w:r>
+      <w:proofErr w:type="spellEnd"/>
+      <w:r>
+        <w:t>=ec.pk;</w:t>
       </w:r>
     </w:p>
     <w:p>
@@ -1729,18 +2789,67 @@
       </w:r>
     </w:p>
     <w:p>
-      <w:r>
-        <w:rPr>
-          <w:b/>
-          <w:bCs/>
-        </w:rPr>
-        <w:t>Denormalizing the table(combining table to reduce join)</w:t>
+      <w:proofErr w:type="spellStart"/>
+      <w:r>
+        <w:rPr>
+          <w:b/>
+          <w:bCs/>
+        </w:rPr>
+        <w:t>Denormalizing</w:t>
+      </w:r>
+      <w:proofErr w:type="spellEnd"/>
+      <w:r>
+        <w:rPr>
+          <w:b/>
+          <w:bCs/>
+        </w:rPr>
+        <w:t xml:space="preserve"> the table(combining table to reduce join)</w:t>
       </w:r>
       <w:r>
         <w:t xml:space="preserve">-&gt; </w:t>
       </w:r>
       <w:r>
-        <w:t>CREATE TABLE genes_with_ec (pk SERIAL PRIMARY KEY, gene_id VARCHAR(256) NOT NULL, entity VARCHAR(256), source VARCHAR(256), start INT, stop INT, sequencing_pk INT, ec_name VARCHAR(256), FOREIGN KEY (sequencing_pk) REFERENCES sequencing(pk));</w:t>
+        <w:t xml:space="preserve">CREATE TABLE </w:t>
+      </w:r>
+      <w:proofErr w:type="spellStart"/>
+      <w:r>
+        <w:t>genes_with_ec</w:t>
+      </w:r>
+      <w:proofErr w:type="spellEnd"/>
+      <w:r>
+        <w:t xml:space="preserve"> (pk SERIAL PRIMARY KEY, </w:t>
+      </w:r>
+      <w:proofErr w:type="spellStart"/>
+      <w:r>
+        <w:t>gene_id</w:t>
+      </w:r>
+      <w:proofErr w:type="spellEnd"/>
+      <w:r>
+        <w:t xml:space="preserve"> VARCHAR(256) NOT NULL, entity VARCHAR(256), source VARCHAR(256), start INT, stop INT, </w:t>
+      </w:r>
+      <w:proofErr w:type="spellStart"/>
+      <w:r>
+        <w:t>sequencing_pk</w:t>
+      </w:r>
+      <w:proofErr w:type="spellEnd"/>
+      <w:r>
+        <w:t xml:space="preserve"> INT, </w:t>
+      </w:r>
+      <w:proofErr w:type="spellStart"/>
+      <w:r>
+        <w:t>ec_name</w:t>
+      </w:r>
+      <w:proofErr w:type="spellEnd"/>
+      <w:r>
+        <w:t xml:space="preserve"> VARCHAR(256), FOREIGN KEY (</w:t>
+      </w:r>
+      <w:proofErr w:type="spellStart"/>
+      <w:r>
+        <w:t>sequencing_pk</w:t>
+      </w:r>
+      <w:proofErr w:type="spellEnd"/>
+      <w:r>
+        <w:t>) REFERENCES sequencing(pk));</w:t>
       </w:r>
     </w:p>
     <w:p>
@@ -1785,40 +2894,99 @@
           <w:b/>
           <w:bCs/>
         </w:rPr>
-        <w:t>CREATE MATERIALIZED VIEW</w:t>
-      </w:r>
-      <w:r>
-        <w:rPr>
-          <w:b/>
-          <w:bCs/>
-        </w:rPr>
-        <w:t xml:space="preserve"> </w:t>
-      </w:r>
-      <w:r>
-        <w:rPr>
-          <w:b/>
-          <w:bCs/>
-        </w:rPr>
-        <w:t>materialized</w:t>
-      </w:r>
-      <w:r>
-        <w:rPr>
-          <w:b/>
-          <w:bCs/>
-        </w:rPr>
-        <w:t>_</w:t>
-      </w:r>
-      <w:r>
-        <w:rPr>
-          <w:b/>
-          <w:bCs/>
-        </w:rPr>
-        <w:t>table_name AS select_statement;</w:t>
-      </w:r>
-    </w:p>
-    <w:p>
-      <w:r>
-        <w:t>CREATE MATERIALIZED VIEW gene_ec_view AS SELECT gene_id, entity, source, start, stop, sequencing_pk, ec_name FROM genes, ec WHERE genes.ec_pk=ec.pk;</w:t>
+        <w:t xml:space="preserve">CREATE MATERIALIZED VIEW </w:t>
+      </w:r>
+      <w:proofErr w:type="spellStart"/>
+      <w:r>
+        <w:rPr>
+          <w:b/>
+          <w:bCs/>
+        </w:rPr>
+        <w:t>materialized_</w:t>
+      </w:r>
+      <w:r>
+        <w:rPr>
+          <w:b/>
+          <w:bCs/>
+        </w:rPr>
+        <w:t>table_name</w:t>
+      </w:r>
+      <w:proofErr w:type="spellEnd"/>
+      <w:r>
+        <w:rPr>
+          <w:b/>
+          <w:bCs/>
+        </w:rPr>
+        <w:t xml:space="preserve"> AS </w:t>
+      </w:r>
+      <w:proofErr w:type="spellStart"/>
+      <w:r>
+        <w:rPr>
+          <w:b/>
+          <w:bCs/>
+        </w:rPr>
+        <w:t>select_statement</w:t>
+      </w:r>
+      <w:proofErr w:type="spellEnd"/>
+      <w:r>
+        <w:rPr>
+          <w:b/>
+          <w:bCs/>
+        </w:rPr>
+        <w:t>;</w:t>
+      </w:r>
+    </w:p>
+    <w:p>
+      <w:r>
+        <w:t xml:space="preserve">CREATE MATERIALIZED VIEW </w:t>
+      </w:r>
+      <w:proofErr w:type="spellStart"/>
+      <w:r>
+        <w:t>gene_ec_view</w:t>
+      </w:r>
+      <w:proofErr w:type="spellEnd"/>
+      <w:r>
+        <w:t xml:space="preserve"> AS SELECT </w:t>
+      </w:r>
+      <w:proofErr w:type="spellStart"/>
+      <w:r>
+        <w:t>gene_id</w:t>
+      </w:r>
+      <w:proofErr w:type="spellEnd"/>
+      <w:r>
+        <w:t xml:space="preserve">, entity, source, start, stop, </w:t>
+      </w:r>
+      <w:proofErr w:type="spellStart"/>
+      <w:r>
+        <w:t>sequencing_pk</w:t>
+      </w:r>
+      <w:proofErr w:type="spellEnd"/>
+      <w:r>
+        <w:t xml:space="preserve">, </w:t>
+      </w:r>
+      <w:proofErr w:type="spellStart"/>
+      <w:r>
+        <w:t>ec_name</w:t>
+      </w:r>
+      <w:proofErr w:type="spellEnd"/>
+      <w:r>
+        <w:t xml:space="preserve"> FROM genes, </w:t>
+      </w:r>
+      <w:proofErr w:type="spellStart"/>
+      <w:r>
+        <w:t>ec</w:t>
+      </w:r>
+      <w:proofErr w:type="spellEnd"/>
+      <w:r>
+        <w:t xml:space="preserve"> WHERE </w:t>
+      </w:r>
+      <w:proofErr w:type="spellStart"/>
+      <w:r>
+        <w:t>genes.ec_pk</w:t>
+      </w:r>
+      <w:proofErr w:type="spellEnd"/>
+      <w:r>
+        <w:t>=ec.pk;</w:t>
       </w:r>
     </w:p>
     <w:p>
@@ -1850,6 +3018,7 @@
         </w:rPr>
         <w:t xml:space="preserve">REFRESH MATERIALIZED VIEW </w:t>
       </w:r>
+      <w:proofErr w:type="spellStart"/>
       <w:r>
         <w:rPr>
           <w:b/>
@@ -1857,6 +3026,7 @@
         </w:rPr>
         <w:t>materialized_table_name</w:t>
       </w:r>
+      <w:proofErr w:type="spellEnd"/>
       <w:r>
         <w:rPr>
           <w:b/>
@@ -1867,11 +3037,22 @@
     </w:p>
     <w:p>
       <w:r>
-        <w:t>REFRESH MATERIALIZED VIEW gene_ec_view;</w:t>
-      </w:r>
-    </w:p>
-    <w:p>
-      <w:r>
+        <w:t xml:space="preserve">REFRESH MATERIALIZED VIEW </w:t>
+      </w:r>
+      <w:proofErr w:type="spellStart"/>
+      <w:r>
+        <w:t>gene_ec_view</w:t>
+      </w:r>
+      <w:proofErr w:type="spellEnd"/>
+      <w:r>
+        <w:t>;</w:t>
+      </w:r>
+    </w:p>
+    <w:p>
+      <w:r>
+        <w:rPr>
+          <w:noProof/>
+        </w:rPr>
         <w:lastRenderedPageBreak/>
         <w:drawing>
           <wp:inline distT="0" distB="0" distL="0" distR="0" wp14:anchorId="26A1631E" wp14:editId="2C75B233">
@@ -1912,6 +3093,9 @@
     </w:p>
     <w:p>
       <w:r>
+        <w:rPr>
+          <w:noProof/>
+        </w:rPr>
         <w:drawing>
           <wp:inline distT="0" distB="0" distL="0" distR="0" wp14:anchorId="0BABD8E6" wp14:editId="27590173">
             <wp:extent cx="5731510" cy="3991610"/>
@@ -1951,6 +3135,9 @@
     </w:p>
     <w:p>
       <w:r>
+        <w:rPr>
+          <w:noProof/>
+        </w:rPr>
         <w:lastRenderedPageBreak/>
         <w:drawing>
           <wp:inline distT="0" distB="0" distL="0" distR="0" wp14:anchorId="453B25B6" wp14:editId="0E3221B3">
@@ -2003,7 +3190,23 @@
           <w:b/>
           <w:bCs/>
         </w:rPr>
-        <w:t xml:space="preserve">DROP DATABASE database_name; </w:t>
+        <w:t xml:space="preserve">DROP DATABASE </w:t>
+      </w:r>
+      <w:proofErr w:type="spellStart"/>
+      <w:r>
+        <w:rPr>
+          <w:b/>
+          <w:bCs/>
+        </w:rPr>
+        <w:t>database_name</w:t>
+      </w:r>
+      <w:proofErr w:type="spellEnd"/>
+      <w:r>
+        <w:rPr>
+          <w:b/>
+          <w:bCs/>
+        </w:rPr>
+        <w:t xml:space="preserve">; </w:t>
       </w:r>
       <w:r>
         <w:t>-&gt; Delete the database</w:t>
@@ -2015,15 +3218,115 @@
           <w:b/>
           <w:bCs/>
         </w:rPr>
-        <w:t xml:space="preserve">DROP </w:t>
-      </w:r>
-      <w:r>
-        <w:rPr>
-          <w:b/>
-          <w:bCs/>
-        </w:rPr>
-        <w:t>TABLE</w:t>
-      </w:r>
+        <w:t xml:space="preserve">DROP TABLE </w:t>
+      </w:r>
+      <w:proofErr w:type="spellStart"/>
+      <w:r>
+        <w:rPr>
+          <w:b/>
+          <w:bCs/>
+        </w:rPr>
+        <w:t>table_name</w:t>
+      </w:r>
+      <w:proofErr w:type="spellEnd"/>
+      <w:r>
+        <w:rPr>
+          <w:b/>
+          <w:bCs/>
+        </w:rPr>
+        <w:t xml:space="preserve">; </w:t>
+      </w:r>
+      <w:r>
+        <w:t>-&gt;Delete the table</w:t>
+      </w:r>
+    </w:p>
+    <w:p>
+      <w:r>
+        <w:rPr>
+          <w:b/>
+          <w:bCs/>
+        </w:rPr>
+        <w:t xml:space="preserve">ALTER TABLE </w:t>
+      </w:r>
+      <w:proofErr w:type="spellStart"/>
+      <w:r>
+        <w:rPr>
+          <w:b/>
+          <w:bCs/>
+        </w:rPr>
+        <w:t>table_name</w:t>
+      </w:r>
+      <w:proofErr w:type="spellEnd"/>
+      <w:r>
+        <w:rPr>
+          <w:b/>
+          <w:bCs/>
+        </w:rPr>
+        <w:t xml:space="preserve"> DROP COLUMN </w:t>
+      </w:r>
+      <w:proofErr w:type="spellStart"/>
+      <w:r>
+        <w:rPr>
+          <w:b/>
+          <w:bCs/>
+        </w:rPr>
+        <w:t>column_name</w:t>
+      </w:r>
+      <w:proofErr w:type="spellEnd"/>
+      <w:r>
+        <w:rPr>
+          <w:b/>
+          <w:bCs/>
+        </w:rPr>
+        <w:t xml:space="preserve"> CASCADE; </w:t>
+      </w:r>
+      <w:r>
+        <w:t xml:space="preserve">-&gt; Delete a column from a table, adding </w:t>
+      </w:r>
+      <w:r>
+        <w:rPr>
+          <w:b/>
+          <w:bCs/>
+        </w:rPr>
+        <w:t xml:space="preserve">CASCADE </w:t>
+      </w:r>
+      <w:r>
+        <w:t>will update the materialized view too</w:t>
+      </w:r>
+    </w:p>
+    <w:p>
+      <w:r>
+        <w:rPr>
+          <w:b/>
+          <w:bCs/>
+        </w:rPr>
+        <w:t xml:space="preserve">ALTER TABLE </w:t>
+      </w:r>
+      <w:proofErr w:type="spellStart"/>
+      <w:r>
+        <w:rPr>
+          <w:b/>
+          <w:bCs/>
+        </w:rPr>
+        <w:t>table_name</w:t>
+      </w:r>
+      <w:proofErr w:type="spellEnd"/>
+      <w:r>
+        <w:rPr>
+          <w:b/>
+          <w:bCs/>
+        </w:rPr>
+        <w:t xml:space="preserve"> ADD COLUMN </w:t>
+      </w:r>
+      <w:proofErr w:type="spellStart"/>
+      <w:r>
+        <w:rPr>
+          <w:b/>
+          <w:bCs/>
+        </w:rPr>
+        <w:t>column_name</w:t>
+      </w:r>
+      <w:proofErr w:type="spellEnd"/>
       <w:r>
         <w:rPr>
           <w:b/>
@@ -2031,63 +3334,304 @@
         </w:rPr>
         <w:t xml:space="preserve"> </w:t>
       </w:r>
-      <w:r>
-        <w:rPr>
-          <w:b/>
-          <w:bCs/>
-        </w:rPr>
-        <w:t>table</w:t>
-      </w:r>
-      <w:r>
-        <w:rPr>
-          <w:b/>
-          <w:bCs/>
-        </w:rPr>
-        <w:t>_name;</w:t>
-      </w:r>
-      <w:r>
-        <w:rPr>
-          <w:b/>
-          <w:bCs/>
-        </w:rPr>
-        <w:t xml:space="preserve"> </w:t>
-      </w:r>
-      <w:r>
-        <w:t>-&gt;Delete the table</w:t>
-      </w:r>
-    </w:p>
-    <w:p>
-      <w:r>
-        <w:rPr>
-          <w:b/>
-          <w:bCs/>
-        </w:rPr>
-        <w:t xml:space="preserve">ALTER TABLE table_name DROP COLUMN column_name CASCADE; </w:t>
-      </w:r>
-      <w:r>
-        <w:t xml:space="preserve">-&gt; Delete a column from a table, adding </w:t>
-      </w:r>
-      <w:r>
-        <w:rPr>
-          <w:b/>
-          <w:bCs/>
-        </w:rPr>
-        <w:t xml:space="preserve">CASCADE </w:t>
-      </w:r>
-      <w:r>
-        <w:t>will update the materialized view too</w:t>
-      </w:r>
-    </w:p>
-    <w:p>
-      <w:r>
-        <w:rPr>
-          <w:b/>
-          <w:bCs/>
-        </w:rPr>
-        <w:t xml:space="preserve">ALTER TABLE table_name ADD COLUMN column_name data_type; </w:t>
+      <w:proofErr w:type="spellStart"/>
+      <w:r>
+        <w:rPr>
+          <w:b/>
+          <w:bCs/>
+        </w:rPr>
+        <w:t>data_type</w:t>
+      </w:r>
+      <w:proofErr w:type="spellEnd"/>
+      <w:r>
+        <w:rPr>
+          <w:b/>
+          <w:bCs/>
+        </w:rPr>
+        <w:t xml:space="preserve">; </w:t>
       </w:r>
       <w:r>
         <w:t>-&gt; Add a column into a table</w:t>
+      </w:r>
+    </w:p>
+    <w:p/>
+    <w:p>
+      <w:r>
+        <w:drawing>
+          <wp:inline distT="0" distB="0" distL="0" distR="0" wp14:anchorId="14768306" wp14:editId="69E6708A">
+            <wp:extent cx="5731510" cy="2273300"/>
+            <wp:effectExtent l="0" t="0" r="2540" b="0"/>
+            <wp:docPr id="26" name="Picture 26" descr="Text, letter&#10;&#10;Description automatically generated"/>
+            <wp:cNvGraphicFramePr>
+              <a:graphicFrameLocks xmlns:a="http://schemas.openxmlformats.org/drawingml/2006/main" noChangeAspect="1"/>
+            </wp:cNvGraphicFramePr>
+            <a:graphic xmlns:a="http://schemas.openxmlformats.org/drawingml/2006/main">
+              <a:graphicData uri="http://schemas.openxmlformats.org/drawingml/2006/picture">
+                <pic:pic xmlns:pic="http://schemas.openxmlformats.org/drawingml/2006/picture">
+                  <pic:nvPicPr>
+                    <pic:cNvPr id="26" name="Picture 26" descr="Text, letter&#10;&#10;Description automatically generated"/>
+                    <pic:cNvPicPr/>
+                  </pic:nvPicPr>
+                  <pic:blipFill>
+                    <a:blip r:embed="rId30"/>
+                    <a:stretch>
+                      <a:fillRect/>
+                    </a:stretch>
+                  </pic:blipFill>
+                  <pic:spPr>
+                    <a:xfrm>
+                      <a:off x="0" y="0"/>
+                      <a:ext cx="5731510" cy="2273300"/>
+                    </a:xfrm>
+                    <a:prstGeom prst="rect">
+                      <a:avLst/>
+                    </a:prstGeom>
+                  </pic:spPr>
+                </pic:pic>
+              </a:graphicData>
+            </a:graphic>
+          </wp:inline>
+        </w:drawing>
+      </w:r>
+    </w:p>
+    <w:p>
+      <w:r>
+        <w:lastRenderedPageBreak/>
+        <w:drawing>
+          <wp:inline distT="0" distB="0" distL="0" distR="0" wp14:anchorId="2D5331AD" wp14:editId="3BF88D4D">
+            <wp:extent cx="5731510" cy="1925320"/>
+            <wp:effectExtent l="0" t="0" r="2540" b="0"/>
+            <wp:docPr id="27" name="Picture 27" descr="Text, letter&#10;&#10;Description automatically generated"/>
+            <wp:cNvGraphicFramePr>
+              <a:graphicFrameLocks xmlns:a="http://schemas.openxmlformats.org/drawingml/2006/main" noChangeAspect="1"/>
+            </wp:cNvGraphicFramePr>
+            <a:graphic xmlns:a="http://schemas.openxmlformats.org/drawingml/2006/main">
+              <a:graphicData uri="http://schemas.openxmlformats.org/drawingml/2006/picture">
+                <pic:pic xmlns:pic="http://schemas.openxmlformats.org/drawingml/2006/picture">
+                  <pic:nvPicPr>
+                    <pic:cNvPr id="27" name="Picture 27" descr="Text, letter&#10;&#10;Description automatically generated"/>
+                    <pic:cNvPicPr/>
+                  </pic:nvPicPr>
+                  <pic:blipFill>
+                    <a:blip r:embed="rId31"/>
+                    <a:stretch>
+                      <a:fillRect/>
+                    </a:stretch>
+                  </pic:blipFill>
+                  <pic:spPr>
+                    <a:xfrm>
+                      <a:off x="0" y="0"/>
+                      <a:ext cx="5731510" cy="1925320"/>
+                    </a:xfrm>
+                    <a:prstGeom prst="rect">
+                      <a:avLst/>
+                    </a:prstGeom>
+                  </pic:spPr>
+                </pic:pic>
+              </a:graphicData>
+            </a:graphic>
+          </wp:inline>
+        </w:drawing>
+      </w:r>
+    </w:p>
+    <w:p>
+      <w:r>
+        <w:drawing>
+          <wp:inline distT="0" distB="0" distL="0" distR="0" wp14:anchorId="10396FF9" wp14:editId="73F8CAC8">
+            <wp:extent cx="5731510" cy="2595880"/>
+            <wp:effectExtent l="0" t="0" r="2540" b="0"/>
+            <wp:docPr id="28" name="Picture 28" descr="Graphical user interface, text, application&#10;&#10;Description automatically generated"/>
+            <wp:cNvGraphicFramePr>
+              <a:graphicFrameLocks xmlns:a="http://schemas.openxmlformats.org/drawingml/2006/main" noChangeAspect="1"/>
+            </wp:cNvGraphicFramePr>
+            <a:graphic xmlns:a="http://schemas.openxmlformats.org/drawingml/2006/main">
+              <a:graphicData uri="http://schemas.openxmlformats.org/drawingml/2006/picture">
+                <pic:pic xmlns:pic="http://schemas.openxmlformats.org/drawingml/2006/picture">
+                  <pic:nvPicPr>
+                    <pic:cNvPr id="28" name="Picture 28" descr="Graphical user interface, text, application&#10;&#10;Description automatically generated"/>
+                    <pic:cNvPicPr/>
+                  </pic:nvPicPr>
+                  <pic:blipFill>
+                    <a:blip r:embed="rId32"/>
+                    <a:stretch>
+                      <a:fillRect/>
+                    </a:stretch>
+                  </pic:blipFill>
+                  <pic:spPr>
+                    <a:xfrm>
+                      <a:off x="0" y="0"/>
+                      <a:ext cx="5731510" cy="2595880"/>
+                    </a:xfrm>
+                    <a:prstGeom prst="rect">
+                      <a:avLst/>
+                    </a:prstGeom>
+                  </pic:spPr>
+                </pic:pic>
+              </a:graphicData>
+            </a:graphic>
+          </wp:inline>
+        </w:drawing>
+      </w:r>
+    </w:p>
+    <w:p>
+      <w:pPr>
+        <w:jc w:val="right"/>
+      </w:pPr>
+    </w:p>
+    <w:p>
+      <w:pPr>
+        <w:jc w:val="right"/>
+      </w:pPr>
+      <w:r>
+        <w:drawing>
+          <wp:inline distT="0" distB="0" distL="0" distR="0" wp14:anchorId="0D0C80B9" wp14:editId="252F36BF">
+            <wp:extent cx="5731510" cy="2340610"/>
+            <wp:effectExtent l="0" t="0" r="2540" b="2540"/>
+            <wp:docPr id="29" name="Picture 29" descr="Graphical user interface, application&#10;&#10;Description automatically generated"/>
+            <wp:cNvGraphicFramePr>
+              <a:graphicFrameLocks xmlns:a="http://schemas.openxmlformats.org/drawingml/2006/main" noChangeAspect="1"/>
+            </wp:cNvGraphicFramePr>
+            <a:graphic xmlns:a="http://schemas.openxmlformats.org/drawingml/2006/main">
+              <a:graphicData uri="http://schemas.openxmlformats.org/drawingml/2006/picture">
+                <pic:pic xmlns:pic="http://schemas.openxmlformats.org/drawingml/2006/picture">
+                  <pic:nvPicPr>
+                    <pic:cNvPr id="29" name="Picture 29" descr="Graphical user interface, application&#10;&#10;Description automatically generated"/>
+                    <pic:cNvPicPr/>
+                  </pic:nvPicPr>
+                  <pic:blipFill>
+                    <a:blip r:embed="rId33"/>
+                    <a:stretch>
+                      <a:fillRect/>
+                    </a:stretch>
+                  </pic:blipFill>
+                  <pic:spPr>
+                    <a:xfrm>
+                      <a:off x="0" y="0"/>
+                      <a:ext cx="5731510" cy="2340610"/>
+                    </a:xfrm>
+                    <a:prstGeom prst="rect">
+                      <a:avLst/>
+                    </a:prstGeom>
+                  </pic:spPr>
+                </pic:pic>
+              </a:graphicData>
+            </a:graphic>
+          </wp:inline>
+        </w:drawing>
+      </w:r>
+    </w:p>
+    <w:p>
+      <w:pPr>
+        <w:jc w:val="right"/>
+      </w:pPr>
+      <w:r>
+        <w:lastRenderedPageBreak/>
+        <w:drawing>
+          <wp:inline distT="0" distB="0" distL="0" distR="0" wp14:anchorId="502E23F4" wp14:editId="50CA7236">
+            <wp:extent cx="5731510" cy="4489450"/>
+            <wp:effectExtent l="0" t="0" r="2540" b="6350"/>
+            <wp:docPr id="30" name="Picture 30" descr="Graphical user interface, application, Teams&#10;&#10;Description automatically generated"/>
+            <wp:cNvGraphicFramePr>
+              <a:graphicFrameLocks xmlns:a="http://schemas.openxmlformats.org/drawingml/2006/main" noChangeAspect="1"/>
+            </wp:cNvGraphicFramePr>
+            <a:graphic xmlns:a="http://schemas.openxmlformats.org/drawingml/2006/main">
+              <a:graphicData uri="http://schemas.openxmlformats.org/drawingml/2006/picture">
+                <pic:pic xmlns:pic="http://schemas.openxmlformats.org/drawingml/2006/picture">
+                  <pic:nvPicPr>
+                    <pic:cNvPr id="30" name="Picture 30" descr="Graphical user interface, application, Teams&#10;&#10;Description automatically generated"/>
+                    <pic:cNvPicPr/>
+                  </pic:nvPicPr>
+                  <pic:blipFill>
+                    <a:blip r:embed="rId34"/>
+                    <a:stretch>
+                      <a:fillRect/>
+                    </a:stretch>
+                  </pic:blipFill>
+                  <pic:spPr>
+                    <a:xfrm>
+                      <a:off x="0" y="0"/>
+                      <a:ext cx="5731510" cy="4489450"/>
+                    </a:xfrm>
+                    <a:prstGeom prst="rect">
+                      <a:avLst/>
+                    </a:prstGeom>
+                  </pic:spPr>
+                </pic:pic>
+              </a:graphicData>
+            </a:graphic>
+          </wp:inline>
+        </w:drawing>
+      </w:r>
+    </w:p>
+    <w:p>
+      <w:pPr>
+        <w:jc w:val="right"/>
+      </w:pPr>
+      <w:r>
+        <w:drawing>
+          <wp:inline distT="0" distB="0" distL="0" distR="0" wp14:anchorId="7A0DC510" wp14:editId="65C70387">
+            <wp:extent cx="5731510" cy="3290570"/>
+            <wp:effectExtent l="0" t="0" r="2540" b="5080"/>
+            <wp:docPr id="31" name="Picture 31" descr="Graphical user interface, text, application, email&#10;&#10;Description automatically generated"/>
+            <wp:cNvGraphicFramePr>
+              <a:graphicFrameLocks xmlns:a="http://schemas.openxmlformats.org/drawingml/2006/main" noChangeAspect="1"/>
+            </wp:cNvGraphicFramePr>
+            <a:graphic xmlns:a="http://schemas.openxmlformats.org/drawingml/2006/main">
+              <a:graphicData uri="http://schemas.openxmlformats.org/drawingml/2006/picture">
+                <pic:pic xmlns:pic="http://schemas.openxmlformats.org/drawingml/2006/picture">
+                  <pic:nvPicPr>
+                    <pic:cNvPr id="31" name="Picture 31" descr="Graphical user interface, text, application, email&#10;&#10;Description automatically generated"/>
+                    <pic:cNvPicPr/>
+                  </pic:nvPicPr>
+                  <pic:blipFill>
+                    <a:blip r:embed="rId35"/>
+                    <a:stretch>
+                      <a:fillRect/>
+                    </a:stretch>
+                  </pic:blipFill>
+                  <pic:spPr>
+                    <a:xfrm>
+                      <a:off x="0" y="0"/>
+                      <a:ext cx="5731510" cy="3290570"/>
+                    </a:xfrm>
+                    <a:prstGeom prst="rect">
+                      <a:avLst/>
+                    </a:prstGeom>
+                  </pic:spPr>
+                </pic:pic>
+              </a:graphicData>
+            </a:graphic>
+          </wp:inline>
+        </w:drawing>
+      </w:r>
+    </w:p>
+    <w:p>
+      <w:r>
+        <w:t xml:space="preserve">books = </w:t>
+      </w:r>
+      <w:proofErr w:type="spellStart"/>
+      <w:r>
+        <w:t>Book.objects.filter</w:t>
+      </w:r>
+      <w:proofErr w:type="spellEnd"/>
+      <w:r>
+        <w:t>(publication_data__</w:t>
+      </w:r>
+      <w:proofErr w:type="spellStart"/>
+      <w:r>
+        <w:t>gte</w:t>
+      </w:r>
+      <w:proofErr w:type="spellEnd"/>
+      <w:r>
+        <w:t>='1980-01-01', publication_data__</w:t>
+      </w:r>
+      <w:proofErr w:type="spellStart"/>
+      <w:r>
+        <w:t>lte</w:t>
+      </w:r>
+      <w:proofErr w:type="spellEnd"/>
+      <w:r>
+        <w:t>='2000-01-01')</w:t>
       </w:r>
     </w:p>
     <w:sectPr>
@@ -2101,7 +3645,7 @@
 </file>
 
 <file path=word/numbering.xml><?xml version="1.0" encoding="utf-8"?>
-<w:numbering xmlns:wpc="http://schemas.microsoft.com/office/word/2010/wordprocessingCanvas" xmlns:cx="http://schemas.microsoft.com/office/drawing/2014/chartex" xmlns:cx1="http://schemas.microsoft.com/office/drawing/2015/9/8/chartex" xmlns:cx2="http://schemas.microsoft.com/office/drawing/2015/10/21/chartex" xmlns:cx3="http://schemas.microsoft.com/office/drawing/2016/5/9/chartex" xmlns:cx4="http://schemas.microsoft.com/office/drawing/2016/5/10/chartex" xmlns:cx5="http://schemas.microsoft.com/office/drawing/2016/5/11/chartex" xmlns:cx6="http://schemas.microsoft.com/office/drawing/2016/5/12/chartex" xmlns:cx7="http://schemas.microsoft.com/office/drawing/2016/5/13/chartex" xmlns:cx8="http://schemas.microsoft.com/office/drawing/2016/5/14/chartex" xmlns:mc="http://schemas.openxmlformats.org/markup-compatibility/2006" xmlns:aink="http://schemas.microsoft.com/office/drawing/2016/ink" xmlns:am3d="http://schemas.microsoft.com/office/drawing/2017/model3d" xmlns:o="urn:schemas-microsoft-com:office:office" xmlns:r="http://schemas.openxmlformats.org/officeDocument/2006/relationships" xmlns:m="http://schemas.openxmlformats.org/officeDocument/2006/math" xmlns:v="urn:schemas-microsoft-com:vml" xmlns:wp14="http://schemas.microsoft.com/office/word/2010/wordprocessingDrawing" xmlns:wp="http://schemas.openxmlformats.org/drawingml/2006/wordprocessingDrawing" xmlns:w10="urn:schemas-microsoft-com:office:word" xmlns:w="http://schemas.openxmlformats.org/wordprocessingml/2006/main" xmlns:w14="http://schemas.microsoft.com/office/word/2010/wordml" xmlns:w15="http://schemas.microsoft.com/office/word/2012/wordml" xmlns:w16cex="http://schemas.microsoft.com/office/word/2018/wordml/cex" xmlns:w16cid="http://schemas.microsoft.com/office/word/2016/wordml/cid" xmlns:w16="http://schemas.microsoft.com/office/word/2018/wordml" xmlns:w16sdtdh="http://schemas.microsoft.com/office/word/2020/wordml/sdtdatahash" xmlns:w16se="http://schemas.microsoft.com/office/word/2015/wordml/symex" xmlns:wpg="http://schemas.microsoft.com/office/word/2010/wordprocessingGroup" xmlns:wpi="http://schemas.microsoft.com/office/word/2010/wordprocessingInk" xmlns:wne="http://schemas.microsoft.com/office/word/2006/wordml" xmlns:wps="http://schemas.microsoft.com/office/word/2010/wordprocessingShape" mc:Ignorable="w14 w15 w16se w16cid w16 w16cex w16sdtdh wp14">
+<w:numbering xmlns:wpc="http://schemas.microsoft.com/office/word/2010/wordprocessingCanvas" xmlns:cx="http://schemas.microsoft.com/office/drawing/2014/chartex" xmlns:cx1="http://schemas.microsoft.com/office/drawing/2015/9/8/chartex" xmlns:cx2="http://schemas.microsoft.com/office/drawing/2015/10/21/chartex" xmlns:cx3="http://schemas.microsoft.com/office/drawing/2016/5/9/chartex" xmlns:cx4="http://schemas.microsoft.com/office/drawing/2016/5/10/chartex" xmlns:cx5="http://schemas.microsoft.com/office/drawing/2016/5/11/chartex" xmlns:cx6="http://schemas.microsoft.com/office/drawing/2016/5/12/chartex" xmlns:cx7="http://schemas.microsoft.com/office/drawing/2016/5/13/chartex" xmlns:cx8="http://schemas.microsoft.com/office/drawing/2016/5/14/chartex" xmlns:mc="http://schemas.openxmlformats.org/markup-compatibility/2006" xmlns:aink="http://schemas.microsoft.com/office/drawing/2016/ink" xmlns:am3d="http://schemas.microsoft.com/office/drawing/2017/model3d" xmlns:o="urn:schemas-microsoft-com:office:office" xmlns:oel="http://schemas.microsoft.com/office/2019/extlst" xmlns:r="http://schemas.openxmlformats.org/officeDocument/2006/relationships" xmlns:m="http://schemas.openxmlformats.org/officeDocument/2006/math" xmlns:v="urn:schemas-microsoft-com:vml" xmlns:wp14="http://schemas.microsoft.com/office/word/2010/wordprocessingDrawing" xmlns:wp="http://schemas.openxmlformats.org/drawingml/2006/wordprocessingDrawing" xmlns:w10="urn:schemas-microsoft-com:office:word" xmlns:w="http://schemas.openxmlformats.org/wordprocessingml/2006/main" xmlns:w14="http://schemas.microsoft.com/office/word/2010/wordml" xmlns:w15="http://schemas.microsoft.com/office/word/2012/wordml" xmlns:w16cex="http://schemas.microsoft.com/office/word/2018/wordml/cex" xmlns:w16cid="http://schemas.microsoft.com/office/word/2016/wordml/cid" xmlns:w16="http://schemas.microsoft.com/office/word/2018/wordml" xmlns:w16sdtdh="http://schemas.microsoft.com/office/word/2020/wordml/sdtdatahash" xmlns:w16se="http://schemas.microsoft.com/office/word/2015/wordml/symex" xmlns:wpg="http://schemas.microsoft.com/office/word/2010/wordprocessingGroup" xmlns:wpi="http://schemas.microsoft.com/office/word/2010/wordprocessingInk" xmlns:wne="http://schemas.microsoft.com/office/word/2006/wordml" xmlns:wps="http://schemas.microsoft.com/office/word/2010/wordprocessingShape" mc:Ignorable="w14 w15 w16se w16cid w16 w16cex w16sdtdh wp14">
   <w:abstractNum w:abstractNumId="0" w15:restartNumberingAfterBreak="0">
     <w:nsid w:val="29752451"/>
     <w:multiLevelType w:val="hybridMultilevel"/>

</xml_diff>